<commit_message>
Imagenes SVM de tipos, memoria
</commit_message>
<xml_diff>
--- a/Proyecto_Final/Memoria_DiegoBaratto&LeonorCuesta.docx
+++ b/Proyecto_Final/Memoria_DiegoBaratto&LeonorCuesta.docx
@@ -1,6 +1,6 @@
 
 <file path=word/document.xml><?xml version="1.0" encoding="utf-8"?>
-<w:document xmlns:ve="http://schemas.openxmlformats.org/markup-compatibility/2006" xmlns:o="urn:schemas-microsoft-com:office:office" xmlns:r="http://schemas.openxmlformats.org/officeDocument/2006/relationships" xmlns:m="http://schemas.openxmlformats.org/officeDocument/2006/math" xmlns:v="urn:schemas-microsoft-com:vml" xmlns:wp="http://schemas.openxmlformats.org/drawingml/2006/wordprocessingDrawing" xmlns:w10="urn:schemas-microsoft-com:office:word" xmlns:w="http://schemas.openxmlformats.org/wordprocessingml/2006/main" xmlns:wne="http://schemas.microsoft.com/office/word/2006/wordml">
+<w:document xmlns:wpc="http://schemas.microsoft.com/office/word/2010/wordprocessingCanvas" xmlns:mc="http://schemas.openxmlformats.org/markup-compatibility/2006" xmlns:o="urn:schemas-microsoft-com:office:office" xmlns:r="http://schemas.openxmlformats.org/officeDocument/2006/relationships" xmlns:m="http://schemas.openxmlformats.org/officeDocument/2006/math" xmlns:v="urn:schemas-microsoft-com:vml" xmlns:wp14="http://schemas.microsoft.com/office/word/2010/wordprocessingDrawing" xmlns:wp="http://schemas.openxmlformats.org/drawingml/2006/wordprocessingDrawing" xmlns:w10="urn:schemas-microsoft-com:office:word" xmlns:w="http://schemas.openxmlformats.org/wordprocessingml/2006/main" xmlns:w14="http://schemas.microsoft.com/office/word/2010/wordml" xmlns:wpg="http://schemas.microsoft.com/office/word/2010/wordprocessingGroup" xmlns:wpi="http://schemas.microsoft.com/office/word/2010/wordprocessingInk" xmlns:wne="http://schemas.microsoft.com/office/word/2006/wordml" xmlns:wps="http://schemas.microsoft.com/office/word/2010/wordprocessingShape" mc:Ignorable="w14 wp14">
   <w:body>
     <w:bookmarkStart w:id="0" w:name="_Hlk28544244" w:displacedByCustomXml="next"/>
     <w:bookmarkEnd w:id="0" w:displacedByCustomXml="next"/>
@@ -15,6 +15,7 @@
           <w:docPartUnique/>
         </w:docPartObj>
       </w:sdtPr>
+      <w:sdtEndPr/>
       <w:sdtContent>
         <w:p>
           <w:pPr>
@@ -55,11 +56,11 @@
                         </pic:cNvPicPr>
                       </pic:nvPicPr>
                       <pic:blipFill>
-                        <a:blip r:embed="rId8" cstate="print">
+                        <a:blip r:embed="rId9" cstate="print">
                           <a:alphaModFix amt="35000"/>
                           <a:extLst>
                             <a:ext uri="{28A0092B-C50C-407E-A947-70E740481C1C}">
-                              <a14:useLocalDpi xmlns="" xmlns:wpc="http://schemas.microsoft.com/office/word/2010/wordprocessingCanvas" xmlns:cx="http://schemas.microsoft.com/office/drawing/2014/chartex" xmlns:cx1="http://schemas.microsoft.com/office/drawing/2015/9/8/chartex" xmlns:cx2="http://schemas.microsoft.com/office/drawing/2015/10/21/chartex" xmlns:cx3="http://schemas.microsoft.com/office/drawing/2016/5/9/chartex" xmlns:cx4="http://schemas.microsoft.com/office/drawing/2016/5/10/chartex" xmlns:cx5="http://schemas.microsoft.com/office/drawing/2016/5/11/chartex" xmlns:cx6="http://schemas.microsoft.com/office/drawing/2016/5/12/chartex" xmlns:cx7="http://schemas.microsoft.com/office/drawing/2016/5/13/chartex" xmlns:cx8="http://schemas.microsoft.com/office/drawing/2016/5/14/chartex" xmlns:mc="http://schemas.openxmlformats.org/markup-compatibility/2006" xmlns:aink="http://schemas.microsoft.com/office/drawing/2016/ink" xmlns:am3d="http://schemas.microsoft.com/office/drawing/2017/model3d" xmlns:o="urn:schemas-microsoft-com:office:office" xmlns:v="urn:schemas-microsoft-com:vml" xmlns:wp14="http://schemas.microsoft.com/office/word/2010/wordprocessingDrawing" xmlns:w10="urn:schemas-microsoft-com:office:word" xmlns:w="http://schemas.openxmlformats.org/wordprocessingml/2006/main" xmlns:w14="http://schemas.microsoft.com/office/word/2010/wordml" xmlns:w15="http://schemas.microsoft.com/office/word/2012/wordml" xmlns:w16cid="http://schemas.microsoft.com/office/word/2016/wordml/cid" xmlns:w16se="http://schemas.microsoft.com/office/word/2015/wordml/symex" xmlns:wpg="http://schemas.microsoft.com/office/word/2010/wordprocessingGroup" xmlns:wpi="http://schemas.microsoft.com/office/word/2010/wordprocessingInk" xmlns:wps="http://schemas.microsoft.com/office/word/2010/wordprocessingShape" xmlns:a14="http://schemas.microsoft.com/office/drawing/2010/main" val="0"/>
+                              <a14:useLocalDpi xmlns:a14="http://schemas.microsoft.com/office/drawing/2010/main" val="0"/>
                             </a:ext>
                           </a:extLst>
                         </a:blip>
@@ -101,7 +102,7 @@
               <w:lang w:val="es-ES"/>
             </w:rPr>
             <w:pict>
-              <v:group id="Group 11" o:spid="_x0000_s1026" style="position:absolute;left:0;text-align:left;margin-left:1654.4pt;margin-top:0;width:595.2pt;height:843pt;z-index:251659263;mso-position-horizontal:right;mso-position-horizontal-relative:page;mso-position-vertical:top;mso-position-vertical-relative:page" coordsize="68580,91701" o:gfxdata="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">
+              <v:group id="Group 11" o:spid="_x0000_s1026" style="position:absolute;left:0;text-align:left;margin-left:2198.4pt;margin-top:0;width:595.2pt;height:843pt;z-index:251659263;mso-position-horizontal:right;mso-position-horizontal-relative:page;mso-position-vertical:top;mso-position-vertical-relative:page" coordsize="68580,91701" o:gfxdata="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">
                 <v:rect id="Rectangle 33" o:spid="_x0000_s1027" style="position:absolute;left:2286;width:66294;height:91505;visibility:visible;v-text-anchor:bottom" o:gfxdata="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" fillcolor="black [3213]" stroked="f" strokeweight="1pt">
                   <v:textbox inset="36pt,1in,1in,208.8pt">
                     <w:txbxContent>
@@ -120,6 +121,7 @@
                           <w:dataBinding w:prefixMappings="xmlns:ns0='http://purl.org/dc/elements/1.1/' xmlns:ns1='http://schemas.openxmlformats.org/package/2006/metadata/core-properties' " w:xpath="/ns1:coreProperties[1]/ns0:title[1]" w:storeItemID="{6C3C8BC8-F283-45AE-878A-BAB7291924A1}"/>
                           <w:text/>
                         </w:sdtPr>
+                        <w:sdtEndPr/>
                         <w:sdtContent>
                           <w:p>
                             <w:pPr>
@@ -160,6 +162,7 @@
                           <w:dataBinding w:prefixMappings="xmlns:ns0='http://purl.org/dc/elements/1.1/' xmlns:ns1='http://schemas.openxmlformats.org/package/2006/metadata/core-properties' " w:xpath="/ns1:coreProperties[1]/ns0:subject[1]" w:storeItemID="{6C3C8BC8-F283-45AE-878A-BAB7291924A1}"/>
                           <w:text/>
                         </w:sdtPr>
+                        <w:sdtEndPr/>
                         <w:sdtContent>
                           <w:p>
                             <w:pPr>
@@ -219,6 +222,7 @@
                           <w:dataBinding w:prefixMappings="xmlns:ns0='http://purl.org/dc/elements/1.1/' xmlns:ns1='http://schemas.openxmlformats.org/package/2006/metadata/core-properties' " w:xpath="/ns1:coreProperties[1]/ns0:creator[1]" w:storeItemID="{6C3C8BC8-F283-45AE-878A-BAB7291924A1}"/>
                           <w:text/>
                         </w:sdtPr>
+                        <w:sdtEndPr/>
                         <w:sdtContent>
                           <w:p>
                             <w:pPr>
@@ -266,6 +270,7 @@
                             <w:dataBinding w:prefixMappings="xmlns:ns0='http://schemas.openxmlformats.org/officeDocument/2006/extended-properties' " w:xpath="/ns0:Properties[1]/ns0:Company[1]" w:storeItemID="{6668398D-A668-4E3E-A5EB-62B293D839F1}"/>
                             <w:text/>
                           </w:sdtPr>
+                          <w:sdtEndPr/>
                           <w:sdtContent>
                             <w:r>
                               <w:rPr>
@@ -375,14 +380,14 @@
             </w:rPr>
             <w:fldChar w:fldCharType="separate"/>
           </w:r>
-          <w:hyperlink w:anchor="_Toc29823020" w:history="1">
+          <w:hyperlink w:anchor="_Toc30266996" w:history="1">
             <w:r>
               <w:rPr>
                 <w:rStyle w:val="Hipervnculo"/>
                 <w:noProof/>
                 <w:lang w:val="es-ES"/>
               </w:rPr>
-              <w:t>SVM:</w:t>
+              <w:t>1. Support Vector Machine (SVM):</w:t>
             </w:r>
             <w:r>
               <w:rPr>
@@ -403,7 +408,7 @@
                 <w:noProof/>
                 <w:webHidden/>
               </w:rPr>
-              <w:instrText xml:space="preserve"> PAGEREF _Toc29823020 \h </w:instrText>
+              <w:instrText xml:space="preserve"> PAGEREF _Toc30266996 \h </w:instrText>
             </w:r>
             <w:r>
               <w:rPr>
@@ -448,14 +453,14 @@
               <w:lang w:val="es-ES" w:eastAsia="es-ES"/>
             </w:rPr>
           </w:pPr>
-          <w:hyperlink w:anchor="_Toc29823021" w:history="1">
+          <w:hyperlink w:anchor="_Toc30266997" w:history="1">
             <w:r>
               <w:rPr>
                 <w:rStyle w:val="Hipervnculo"/>
                 <w:noProof/>
                 <w:lang w:val="es-ES"/>
               </w:rPr>
-              <w:t>Descripción del Proyecto:</w:t>
+              <w:t>1.1. Descripción del Proyecto:</w:t>
             </w:r>
             <w:r>
               <w:rPr>
@@ -476,7 +481,7 @@
                 <w:noProof/>
                 <w:webHidden/>
               </w:rPr>
-              <w:instrText xml:space="preserve"> PAGEREF _Toc29823021 \h </w:instrText>
+              <w:instrText xml:space="preserve"> PAGEREF _Toc30266997 \h </w:instrText>
             </w:r>
             <w:r>
               <w:rPr>
@@ -521,14 +526,14 @@
               <w:lang w:val="es-ES" w:eastAsia="es-ES"/>
             </w:rPr>
           </w:pPr>
-          <w:hyperlink w:anchor="_Toc29823022" w:history="1">
+          <w:hyperlink w:anchor="_Toc30266998" w:history="1">
             <w:r>
               <w:rPr>
                 <w:rStyle w:val="Hipervnculo"/>
                 <w:noProof/>
                 <w:lang w:val="es-ES"/>
               </w:rPr>
-              <w:t>Resultados Obtenidos:</w:t>
+              <w:t>1.2. Resultados Obtenidos:</w:t>
             </w:r>
             <w:r>
               <w:rPr>
@@ -549,7 +554,80 @@
                 <w:noProof/>
                 <w:webHidden/>
               </w:rPr>
-              <w:instrText xml:space="preserve"> PAGEREF _Toc29823022 \h </w:instrText>
+              <w:instrText xml:space="preserve"> PAGEREF _Toc30266998 \h </w:instrText>
+            </w:r>
+            <w:r>
+              <w:rPr>
+                <w:noProof/>
+                <w:webHidden/>
+              </w:rPr>
+            </w:r>
+            <w:r>
+              <w:rPr>
+                <w:noProof/>
+                <w:webHidden/>
+              </w:rPr>
+              <w:fldChar w:fldCharType="separate"/>
+            </w:r>
+            <w:r>
+              <w:rPr>
+                <w:noProof/>
+                <w:webHidden/>
+              </w:rPr>
+              <w:t>2</w:t>
+            </w:r>
+            <w:r>
+              <w:rPr>
+                <w:noProof/>
+                <w:webHidden/>
+              </w:rPr>
+              <w:fldChar w:fldCharType="end"/>
+            </w:r>
+          </w:hyperlink>
+        </w:p>
+        <w:p>
+          <w:pPr>
+            <w:pStyle w:val="TDC3"/>
+            <w:tabs>
+              <w:tab w:val="right" w:leader="dot" w:pos="9736"/>
+            </w:tabs>
+            <w:rPr>
+              <w:rFonts w:eastAsiaTheme="minorEastAsia"/>
+              <w:noProof/>
+              <w:color w:val="auto"/>
+              <w:sz w:val="22"/>
+              <w:lang w:val="es-ES" w:eastAsia="es-ES"/>
+            </w:rPr>
+          </w:pPr>
+          <w:hyperlink w:anchor="_Toc30266999" w:history="1">
+            <w:r>
+              <w:rPr>
+                <w:rStyle w:val="Hipervnculo"/>
+                <w:noProof/>
+                <w:lang w:val="es-ES"/>
+              </w:rPr>
+              <w:t>1.2.1. Clasificador de legendarios</w:t>
+            </w:r>
+            <w:r>
+              <w:rPr>
+                <w:noProof/>
+                <w:webHidden/>
+              </w:rPr>
+              <w:tab/>
+            </w:r>
+            <w:r>
+              <w:rPr>
+                <w:noProof/>
+                <w:webHidden/>
+              </w:rPr>
+              <w:fldChar w:fldCharType="begin"/>
+            </w:r>
+            <w:r>
+              <w:rPr>
+                <w:noProof/>
+                <w:webHidden/>
+              </w:rPr>
+              <w:instrText xml:space="preserve"> PAGEREF _Toc30266999 \h </w:instrText>
             </w:r>
             <w:r>
               <w:rPr>
@@ -594,14 +672,14 @@
               <w:lang w:val="es-ES" w:eastAsia="es-ES"/>
             </w:rPr>
           </w:pPr>
-          <w:hyperlink w:anchor="_Toc29823023" w:history="1">
+          <w:hyperlink w:anchor="_Toc30267000" w:history="1">
             <w:r>
               <w:rPr>
                 <w:rStyle w:val="Hipervnculo"/>
                 <w:noProof/>
                 <w:lang w:val="es-ES"/>
               </w:rPr>
-              <w:t>Conclusiones:</w:t>
+              <w:t>1.3. Conclusiones:</w:t>
             </w:r>
             <w:r>
               <w:rPr>
@@ -622,7 +700,7 @@
                 <w:noProof/>
                 <w:webHidden/>
               </w:rPr>
-              <w:instrText xml:space="preserve"> PAGEREF _Toc29823023 \h </w:instrText>
+              <w:instrText xml:space="preserve"> PAGEREF _Toc30267000 \h </w:instrText>
             </w:r>
             <w:r>
               <w:rPr>
@@ -667,14 +745,14 @@
               <w:lang w:val="es-ES" w:eastAsia="es-ES"/>
             </w:rPr>
           </w:pPr>
-          <w:hyperlink w:anchor="_Toc29823024" w:history="1">
+          <w:hyperlink w:anchor="_Toc30267001" w:history="1">
             <w:r>
               <w:rPr>
                 <w:rStyle w:val="Hipervnculo"/>
                 <w:noProof/>
                 <w:lang w:val="es-ES"/>
               </w:rPr>
-              <w:t>Regresión logística:</w:t>
+              <w:t>2. Regresión logística:</w:t>
             </w:r>
             <w:r>
               <w:rPr>
@@ -695,7 +773,7 @@
                 <w:noProof/>
                 <w:webHidden/>
               </w:rPr>
-              <w:instrText xml:space="preserve"> PAGEREF _Toc29823024 \h </w:instrText>
+              <w:instrText xml:space="preserve"> PAGEREF _Toc30267001 \h </w:instrText>
             </w:r>
             <w:r>
               <w:rPr>
@@ -715,7 +793,7 @@
                 <w:noProof/>
                 <w:webHidden/>
               </w:rPr>
-              <w:t>5</w:t>
+              <w:t>6</w:t>
             </w:r>
             <w:r>
               <w:rPr>
@@ -740,14 +818,14 @@
               <w:lang w:val="es-ES" w:eastAsia="es-ES"/>
             </w:rPr>
           </w:pPr>
-          <w:hyperlink w:anchor="_Toc29823025" w:history="1">
+          <w:hyperlink w:anchor="_Toc30267002" w:history="1">
             <w:r>
               <w:rPr>
                 <w:rStyle w:val="Hipervnculo"/>
                 <w:noProof/>
                 <w:lang w:val="es-ES"/>
               </w:rPr>
-              <w:t>Descripción del Proyecto:</w:t>
+              <w:t>2.1. Descripción del Proyecto:</w:t>
             </w:r>
             <w:r>
               <w:rPr>
@@ -768,7 +846,7 @@
                 <w:noProof/>
                 <w:webHidden/>
               </w:rPr>
-              <w:instrText xml:space="preserve"> PAGEREF _Toc29823025 \h </w:instrText>
+              <w:instrText xml:space="preserve"> PAGEREF _Toc30267002 \h </w:instrText>
             </w:r>
             <w:r>
               <w:rPr>
@@ -788,7 +866,7 @@
                 <w:noProof/>
                 <w:webHidden/>
               </w:rPr>
-              <w:t>5</w:t>
+              <w:t>6</w:t>
             </w:r>
             <w:r>
               <w:rPr>
@@ -813,14 +891,14 @@
               <w:lang w:val="es-ES" w:eastAsia="es-ES"/>
             </w:rPr>
           </w:pPr>
-          <w:hyperlink w:anchor="_Toc29823026" w:history="1">
+          <w:hyperlink w:anchor="_Toc30267003" w:history="1">
             <w:r>
               <w:rPr>
                 <w:rStyle w:val="Hipervnculo"/>
                 <w:noProof/>
                 <w:lang w:val="es-ES"/>
               </w:rPr>
-              <w:t>Resultados Obtenidos:</w:t>
+              <w:t>2.2. Resultados Obtenidos:</w:t>
             </w:r>
             <w:r>
               <w:rPr>
@@ -841,7 +919,7 @@
                 <w:noProof/>
                 <w:webHidden/>
               </w:rPr>
-              <w:instrText xml:space="preserve"> PAGEREF _Toc29823026 \h </w:instrText>
+              <w:instrText xml:space="preserve"> PAGEREF _Toc30267003 \h </w:instrText>
             </w:r>
             <w:r>
               <w:rPr>
@@ -861,7 +939,7 @@
                 <w:noProof/>
                 <w:webHidden/>
               </w:rPr>
-              <w:t>5</w:t>
+              <w:t>6</w:t>
             </w:r>
             <w:r>
               <w:rPr>
@@ -886,14 +964,14 @@
               <w:lang w:val="es-ES" w:eastAsia="es-ES"/>
             </w:rPr>
           </w:pPr>
-          <w:hyperlink w:anchor="_Toc29823027" w:history="1">
+          <w:hyperlink w:anchor="_Toc30267004" w:history="1">
             <w:r>
               <w:rPr>
                 <w:rStyle w:val="Hipervnculo"/>
                 <w:noProof/>
                 <w:lang w:val="es-ES"/>
               </w:rPr>
-              <w:t>Conclusiones:</w:t>
+              <w:t>2.3. Conclusiones:</w:t>
             </w:r>
             <w:r>
               <w:rPr>
@@ -914,7 +992,7 @@
                 <w:noProof/>
                 <w:webHidden/>
               </w:rPr>
-              <w:instrText xml:space="preserve"> PAGEREF _Toc29823027 \h </w:instrText>
+              <w:instrText xml:space="preserve"> PAGEREF _Toc30267004 \h </w:instrText>
             </w:r>
             <w:r>
               <w:rPr>
@@ -934,7 +1012,7 @@
                 <w:noProof/>
                 <w:webHidden/>
               </w:rPr>
-              <w:t>5</w:t>
+              <w:t>6</w:t>
             </w:r>
             <w:r>
               <w:rPr>
@@ -959,14 +1037,14 @@
               <w:lang w:val="es-ES" w:eastAsia="es-ES"/>
             </w:rPr>
           </w:pPr>
-          <w:hyperlink w:anchor="_Toc29823028" w:history="1">
+          <w:hyperlink w:anchor="_Toc30267005" w:history="1">
             <w:r>
               <w:rPr>
                 <w:rStyle w:val="Hipervnculo"/>
                 <w:noProof/>
                 <w:lang w:val="es-ES"/>
               </w:rPr>
-              <w:t>Redes Neuronales:</w:t>
+              <w:t>3. Redes Neuronales:</w:t>
             </w:r>
             <w:r>
               <w:rPr>
@@ -987,7 +1065,7 @@
                 <w:noProof/>
                 <w:webHidden/>
               </w:rPr>
-              <w:instrText xml:space="preserve"> PAGEREF _Toc29823028 \h </w:instrText>
+              <w:instrText xml:space="preserve"> PAGEREF _Toc30267005 \h </w:instrText>
             </w:r>
             <w:r>
               <w:rPr>
@@ -1007,7 +1085,7 @@
                 <w:noProof/>
                 <w:webHidden/>
               </w:rPr>
-              <w:t>5</w:t>
+              <w:t>6</w:t>
             </w:r>
             <w:r>
               <w:rPr>
@@ -1032,14 +1110,14 @@
               <w:lang w:val="es-ES" w:eastAsia="es-ES"/>
             </w:rPr>
           </w:pPr>
-          <w:hyperlink w:anchor="_Toc29823029" w:history="1">
+          <w:hyperlink w:anchor="_Toc30267006" w:history="1">
             <w:r>
               <w:rPr>
                 <w:rStyle w:val="Hipervnculo"/>
                 <w:noProof/>
                 <w:lang w:val="es-ES"/>
               </w:rPr>
-              <w:t>Descripción del Proyecto:</w:t>
+              <w:t>3.1. Descripción del Proyecto:</w:t>
             </w:r>
             <w:r>
               <w:rPr>
@@ -1060,7 +1138,7 @@
                 <w:noProof/>
                 <w:webHidden/>
               </w:rPr>
-              <w:instrText xml:space="preserve"> PAGEREF _Toc29823029 \h </w:instrText>
+              <w:instrText xml:space="preserve"> PAGEREF _Toc30267006 \h </w:instrText>
             </w:r>
             <w:r>
               <w:rPr>
@@ -1080,7 +1158,7 @@
                 <w:noProof/>
                 <w:webHidden/>
               </w:rPr>
-              <w:t>5</w:t>
+              <w:t>6</w:t>
             </w:r>
             <w:r>
               <w:rPr>
@@ -1105,14 +1183,14 @@
               <w:lang w:val="es-ES" w:eastAsia="es-ES"/>
             </w:rPr>
           </w:pPr>
-          <w:hyperlink w:anchor="_Toc29823030" w:history="1">
+          <w:hyperlink w:anchor="_Toc30267007" w:history="1">
             <w:r>
               <w:rPr>
                 <w:rStyle w:val="Hipervnculo"/>
                 <w:noProof/>
                 <w:lang w:val="es-ES"/>
               </w:rPr>
-              <w:t>Clasificador de Legendarios:</w:t>
+              <w:t>3.1.1. Clasificador de Legendarios:</w:t>
             </w:r>
             <w:r>
               <w:rPr>
@@ -1133,7 +1211,7 @@
                 <w:noProof/>
                 <w:webHidden/>
               </w:rPr>
-              <w:instrText xml:space="preserve"> PAGEREF _Toc29823030 \h </w:instrText>
+              <w:instrText xml:space="preserve"> PAGEREF _Toc30267007 \h </w:instrText>
             </w:r>
             <w:r>
               <w:rPr>
@@ -1153,7 +1231,7 @@
                 <w:noProof/>
                 <w:webHidden/>
               </w:rPr>
-              <w:t>5</w:t>
+              <w:t>6</w:t>
             </w:r>
             <w:r>
               <w:rPr>
@@ -1178,14 +1256,14 @@
               <w:lang w:val="es-ES" w:eastAsia="es-ES"/>
             </w:rPr>
           </w:pPr>
-          <w:hyperlink w:anchor="_Toc29823031" w:history="1">
+          <w:hyperlink w:anchor="_Toc30267008" w:history="1">
             <w:r>
               <w:rPr>
                 <w:rStyle w:val="Hipervnculo"/>
                 <w:noProof/>
                 <w:lang w:val="es-ES"/>
               </w:rPr>
-              <w:t>Predecir el tipo:</w:t>
+              <w:t>3.1.2. Predecir el tipo:</w:t>
             </w:r>
             <w:r>
               <w:rPr>
@@ -1206,7 +1284,7 @@
                 <w:noProof/>
                 <w:webHidden/>
               </w:rPr>
-              <w:instrText xml:space="preserve"> PAGEREF _Toc29823031 \h </w:instrText>
+              <w:instrText xml:space="preserve"> PAGEREF _Toc30267008 \h </w:instrText>
             </w:r>
             <w:r>
               <w:rPr>
@@ -1226,7 +1304,7 @@
                 <w:noProof/>
                 <w:webHidden/>
               </w:rPr>
-              <w:t>5</w:t>
+              <w:t>7</w:t>
             </w:r>
             <w:r>
               <w:rPr>
@@ -1251,14 +1329,14 @@
               <w:lang w:val="es-ES" w:eastAsia="es-ES"/>
             </w:rPr>
           </w:pPr>
-          <w:hyperlink w:anchor="_Toc29823032" w:history="1">
+          <w:hyperlink w:anchor="_Toc30267009" w:history="1">
             <w:r>
               <w:rPr>
                 <w:rStyle w:val="Hipervnculo"/>
                 <w:noProof/>
                 <w:lang w:val="es-ES"/>
               </w:rPr>
-              <w:t>Resultados Obtenidos:</w:t>
+              <w:t>3.2. Resultados Obtenidos:</w:t>
             </w:r>
             <w:r>
               <w:rPr>
@@ -1279,7 +1357,7 @@
                 <w:noProof/>
                 <w:webHidden/>
               </w:rPr>
-              <w:instrText xml:space="preserve"> PAGEREF _Toc29823032 \h </w:instrText>
+              <w:instrText xml:space="preserve"> PAGEREF _Toc30267009 \h </w:instrText>
             </w:r>
             <w:r>
               <w:rPr>
@@ -1299,7 +1377,7 @@
                 <w:noProof/>
                 <w:webHidden/>
               </w:rPr>
-              <w:t>5</w:t>
+              <w:t>7</w:t>
             </w:r>
             <w:r>
               <w:rPr>
@@ -1324,14 +1402,14 @@
               <w:lang w:val="es-ES" w:eastAsia="es-ES"/>
             </w:rPr>
           </w:pPr>
-          <w:hyperlink w:anchor="_Toc29823033" w:history="1">
+          <w:hyperlink w:anchor="_Toc30267010" w:history="1">
             <w:r>
               <w:rPr>
                 <w:rStyle w:val="Hipervnculo"/>
                 <w:noProof/>
                 <w:lang w:val="es-ES"/>
               </w:rPr>
-              <w:t>Conclusiones:</w:t>
+              <w:t>3.3. Conclusiones:</w:t>
             </w:r>
             <w:r>
               <w:rPr>
@@ -1352,7 +1430,7 @@
                 <w:noProof/>
                 <w:webHidden/>
               </w:rPr>
-              <w:instrText xml:space="preserve"> PAGEREF _Toc29823033 \h </w:instrText>
+              <w:instrText xml:space="preserve"> PAGEREF _Toc30267010 \h </w:instrText>
             </w:r>
             <w:r>
               <w:rPr>
@@ -1372,7 +1450,7 @@
                 <w:noProof/>
                 <w:webHidden/>
               </w:rPr>
-              <w:t>6</w:t>
+              <w:t>7</w:t>
             </w:r>
             <w:r>
               <w:rPr>
@@ -1429,13 +1507,57 @@
           <w:lang w:val="es-ES"/>
         </w:rPr>
       </w:pPr>
-      <w:bookmarkStart w:id="1" w:name="_Toc29823020"/>
+      <w:bookmarkStart w:id="1" w:name="_Toc30266996"/>
       <w:r>
         <w:rPr>
           <w:lang w:val="es-ES"/>
         </w:rPr>
         <w:lastRenderedPageBreak/>
-        <w:t>SVM</w:t>
+        <w:t xml:space="preserve">1. </w:t>
+      </w:r>
+      <w:proofErr w:type="spellStart"/>
+      <w:r>
+        <w:rPr>
+          <w:lang w:val="es-ES"/>
+        </w:rPr>
+        <w:t>S</w:t>
+      </w:r>
+      <w:r>
+        <w:rPr>
+          <w:lang w:val="es-ES"/>
+        </w:rPr>
+        <w:t>upport</w:t>
+      </w:r>
+      <w:proofErr w:type="spellEnd"/>
+      <w:r>
+        <w:rPr>
+          <w:lang w:val="es-ES"/>
+        </w:rPr>
+        <w:t xml:space="preserve"> </w:t>
+      </w:r>
+      <w:r>
+        <w:rPr>
+          <w:lang w:val="es-ES"/>
+        </w:rPr>
+        <w:t>V</w:t>
+      </w:r>
+      <w:r>
+        <w:rPr>
+          <w:lang w:val="es-ES"/>
+        </w:rPr>
+        <w:t xml:space="preserve">ector </w:t>
+      </w:r>
+      <w:r>
+        <w:rPr>
+          <w:lang w:val="es-ES"/>
+        </w:rPr>
+        <w:t>M</w:t>
+      </w:r>
+      <w:r>
+        <w:rPr>
+          <w:lang w:val="es-ES"/>
+        </w:rPr>
+        <w:t>achine (SVM)</w:t>
       </w:r>
       <w:r>
         <w:rPr>
@@ -1458,7 +1580,19 @@
           <w:lang w:val="es-ES"/>
         </w:rPr>
       </w:pPr>
-      <w:bookmarkStart w:id="2" w:name="_Toc29823021"/>
+      <w:r>
+        <w:rPr>
+          <w:lang w:val="es-ES"/>
+        </w:rPr>
+        <w:tab/>
+      </w:r>
+      <w:bookmarkStart w:id="2" w:name="_Toc30266997"/>
+      <w:r>
+        <w:rPr>
+          <w:lang w:val="es-ES"/>
+        </w:rPr>
+        <w:t xml:space="preserve">1.1. </w:t>
+      </w:r>
       <w:r>
         <w:rPr>
           <w:lang w:val="es-ES"/>
@@ -1477,7 +1611,25 @@
         <w:rPr>
           <w:lang w:val="es-ES"/>
         </w:rPr>
-        <w:t>Haciendo uso de las SVM (Support Vector Machine), se ha creado un clasificador de pokémon legendarios en función de las características elegidas por el usuario.</w:t>
+        <w:t>Haciendo uso de las SVM</w:t>
+      </w:r>
+      <w:r>
+        <w:rPr>
+          <w:lang w:val="es-ES"/>
+        </w:rPr>
+        <w:t xml:space="preserve">, se ha creado un clasificador de pokémon legendarios en función de las </w:t>
+      </w:r>
+      <w:r>
+        <w:rPr>
+          <w:lang w:val="es-ES"/>
+        </w:rPr>
+        <w:t>características</w:t>
+      </w:r>
+      <w:r>
+        <w:rPr>
+          <w:lang w:val="es-ES"/>
+        </w:rPr>
+        <w:t xml:space="preserve"> elegidas por el usuario.</w:t>
       </w:r>
     </w:p>
     <w:p>
@@ -1523,17 +1675,94 @@
       <w:pPr>
         <w:jc w:val="left"/>
         <w:rPr>
-          <w:b/>
           <w:u w:val="single"/>
           <w:lang w:val="es-ES"/>
         </w:rPr>
       </w:pPr>
       <w:r>
         <w:rPr>
-          <w:b/>
-          <w:lang w:val="es-ES"/>
-        </w:rPr>
-        <w:t>TODO: RELLENAR CON LA DESCRIPCION DE LAS SVM PARA LOS TIPOS DE POKÉMON</w:t>
+          <w:lang w:val="es-ES"/>
+        </w:rPr>
+        <w:t xml:space="preserve">Además de la clasificación anterior, se ha tratado de realizar clasificación multi-clase de los diferentes tipos de pokémon, entre ellos agua, tierra, roca, entre otros, en base a las diferentes características proporcionadas en el conjunto de datos. Se ha hecho uso de la misma metodología que en el caso anterior, añadiendo </w:t>
+      </w:r>
+      <w:proofErr w:type="spellStart"/>
+      <w:r>
+        <w:rPr>
+          <w:lang w:val="es-ES"/>
+        </w:rPr>
+        <w:t>c</w:t>
+      </w:r>
+      <w:r>
+        <w:rPr>
+          <w:i/>
+          <w:lang w:val="es-ES"/>
+        </w:rPr>
+        <w:t>ross-validation</w:t>
+      </w:r>
+      <w:proofErr w:type="spellEnd"/>
+      <w:r>
+        <w:rPr>
+          <w:lang w:val="es-ES"/>
+        </w:rPr>
+        <w:t xml:space="preserve">, elección de los mejores parámetros C y sigma y adición de nuevas características polinomiales. Debido a las complicaciones a la hora de elegir las características más representativas </w:t>
+      </w:r>
+      <w:r>
+        <w:rPr>
+          <w:lang w:val="es-ES"/>
+        </w:rPr>
+        <w:t xml:space="preserve">para la clasificación, se ha utilizado el paquete de Python denominado como </w:t>
+      </w:r>
+      <w:proofErr w:type="spellStart"/>
+      <w:r>
+        <w:rPr>
+          <w:lang w:val="es-ES"/>
+        </w:rPr>
+        <w:t>Boruta</w:t>
+      </w:r>
+      <w:proofErr w:type="spellEnd"/>
+      <w:r>
+        <w:rPr>
+          <w:lang w:val="es-ES"/>
+        </w:rPr>
+        <w:t xml:space="preserve">, el cual ha ayudado a discriminar aquellos datos más importantes a la hora de la clasificación, mediante los </w:t>
+      </w:r>
+      <w:proofErr w:type="spellStart"/>
+      <w:r>
+        <w:rPr>
+          <w:i/>
+          <w:lang w:val="es-ES"/>
+        </w:rPr>
+        <w:t>Random</w:t>
+      </w:r>
+      <w:proofErr w:type="spellEnd"/>
+      <w:r>
+        <w:rPr>
+          <w:i/>
+          <w:lang w:val="es-ES"/>
+        </w:rPr>
+        <w:t xml:space="preserve"> </w:t>
+      </w:r>
+      <w:proofErr w:type="spellStart"/>
+      <w:r>
+        <w:rPr>
+          <w:i/>
+          <w:lang w:val="es-ES"/>
+        </w:rPr>
+        <w:t>Forest</w:t>
+      </w:r>
+      <w:proofErr w:type="spellEnd"/>
+      <w:r>
+        <w:rPr>
+          <w:i/>
+          <w:lang w:val="es-ES"/>
+        </w:rPr>
+        <w:t xml:space="preserve"> </w:t>
+      </w:r>
+      <w:r>
+        <w:rPr>
+          <w:lang w:val="es-ES"/>
+        </w:rPr>
+        <w:t>(EXPLICACION AQUI).</w:t>
       </w:r>
     </w:p>
     <w:p>
@@ -1543,7 +1772,19 @@
           <w:lang w:val="es-ES"/>
         </w:rPr>
       </w:pPr>
-      <w:bookmarkStart w:id="3" w:name="_Toc29823022"/>
+      <w:r>
+        <w:rPr>
+          <w:lang w:val="es-ES"/>
+        </w:rPr>
+        <w:tab/>
+      </w:r>
+      <w:bookmarkStart w:id="3" w:name="_Toc30266998"/>
+      <w:r>
+        <w:rPr>
+          <w:lang w:val="es-ES"/>
+        </w:rPr>
+        <w:t xml:space="preserve">1.2. </w:t>
+      </w:r>
       <w:r>
         <w:rPr>
           <w:lang w:val="es-ES"/>
@@ -1564,6 +1805,34 @@
         </w:rPr>
         <w:t>A continuación se incluyen los diferentes resultados obtenidos, así como imágenes de apoyo y explicaciones al pie de las mismas.</w:t>
       </w:r>
+    </w:p>
+    <w:p>
+      <w:pPr>
+        <w:pStyle w:val="Ttulo3"/>
+        <w:rPr>
+          <w:lang w:val="es-ES"/>
+        </w:rPr>
+      </w:pPr>
+      <w:r>
+        <w:rPr>
+          <w:lang w:val="es-ES"/>
+        </w:rPr>
+        <w:tab/>
+      </w:r>
+      <w:r>
+        <w:rPr>
+          <w:lang w:val="es-ES"/>
+        </w:rPr>
+        <w:tab/>
+      </w:r>
+      <w:bookmarkStart w:id="4" w:name="_Toc30266999"/>
+      <w:r>
+        <w:rPr>
+          <w:lang w:val="es-ES"/>
+        </w:rPr>
+        <w:t>1.2.1. Clasificador de Legendarios</w:t>
+      </w:r>
+      <w:bookmarkEnd w:id="4"/>
     </w:p>
     <w:p>
       <w:pPr>
@@ -1598,7 +1867,7 @@
           <w:insideH w:val="none" w:sz="0" w:space="0" w:color="auto"/>
           <w:insideV w:val="none" w:sz="0" w:space="0" w:color="auto"/>
         </w:tblBorders>
-        <w:tblLook w:val="04A0"/>
+        <w:tblLook w:val="04A0" w:firstRow="1" w:lastRow="0" w:firstColumn="1" w:lastColumn="0" w:noHBand="0" w:noVBand="1"/>
       </w:tblPr>
       <w:tblGrid>
         <w:gridCol w:w="5110"/>
@@ -1646,7 +1915,7 @@
                   <o:lock v:ext="edit" aspectratio="t"/>
                 </v:shapetype>
                 <v:shape id="_x0000_i1025" type="#_x0000_t75" style="width:213.3pt;height:160.3pt">
-                  <v:imagedata r:id="rId9" o:title="lineal"/>
+                  <v:imagedata r:id="rId10" o:title="lineal"/>
                 </v:shape>
               </w:pict>
             </w:r>
@@ -1720,9 +1989,10 @@
                 <w:sz w:val="24"/>
                 <w:lang w:val="es-ES"/>
               </w:rPr>
+              <w:lastRenderedPageBreak/>
               <w:pict>
                 <v:shape id="_x0000_i1026" type="#_x0000_t75" style="width:213.3pt;height:160.3pt">
-                  <v:imagedata r:id="rId10" o:title="lineal2"/>
+                  <v:imagedata r:id="rId11" o:title="lineal2"/>
                 </v:shape>
               </w:pict>
             </w:r>
@@ -1795,7 +2065,6 @@
                 <w:noProof/>
                 <w:lang w:val="es-ES" w:eastAsia="es-ES"/>
               </w:rPr>
-              <w:lastRenderedPageBreak/>
               <w:drawing>
                 <wp:inline distT="0" distB="0" distL="0" distR="0">
                   <wp:extent cx="2931184" cy="2200779"/>
@@ -1814,7 +2083,7 @@
                           </pic:cNvPicPr>
                         </pic:nvPicPr>
                         <pic:blipFill>
-                          <a:blip r:embed="rId11" cstate="print"/>
+                          <a:blip r:embed="rId12" cstate="print"/>
                           <a:srcRect/>
                           <a:stretch>
                             <a:fillRect/>
@@ -1943,7 +2212,7 @@
           <w:insideH w:val="none" w:sz="0" w:space="0" w:color="auto"/>
           <w:insideV w:val="none" w:sz="0" w:space="0" w:color="auto"/>
         </w:tblBorders>
-        <w:tblLook w:val="04A0"/>
+        <w:tblLook w:val="04A0" w:firstRow="1" w:lastRow="0" w:firstColumn="1" w:lastColumn="0" w:noHBand="0" w:noVBand="1"/>
       </w:tblPr>
       <w:tblGrid>
         <w:gridCol w:w="5100"/>
@@ -1972,7 +2241,7 @@
               </w:rPr>
               <w:pict>
                 <v:shape id="_x0000_i1027" type="#_x0000_t75" style="width:237.05pt;height:178.65pt">
-                  <v:imagedata r:id="rId12" o:title="Figure_6(capture rate + eggsteps)"/>
+                  <v:imagedata r:id="rId13" o:title="Figure_6(capture rate + eggsteps)"/>
                 </v:shape>
               </w:pict>
             </w:r>
@@ -2045,9 +2314,10 @@
                 <w:sz w:val="24"/>
                 <w:lang w:val="es-ES"/>
               </w:rPr>
+              <w:lastRenderedPageBreak/>
               <w:pict>
                 <v:shape id="_x0000_i1028" type="#_x0000_t75" style="width:237.05pt;height:177.95pt">
-                  <v:imagedata r:id="rId13" o:title="base_happines_attack"/>
+                  <v:imagedata r:id="rId14" o:title="base_happines_attack"/>
                 </v:shape>
               </w:pict>
             </w:r>
@@ -2120,10 +2390,9 @@
                 <w:sz w:val="24"/>
                 <w:lang w:val="es-ES"/>
               </w:rPr>
-              <w:lastRenderedPageBreak/>
               <w:pict>
                 <v:shape id="_x0000_i1029" type="#_x0000_t75" style="width:225.5pt;height:169.8pt">
-                  <v:imagedata r:id="rId14" o:title="speed_weight"/>
+                  <v:imagedata r:id="rId15" o:title="speed_weight"/>
                 </v:shape>
               </w:pict>
             </w:r>
@@ -2197,7 +2466,7 @@
               </w:rPr>
               <w:pict>
                 <v:shape id="_x0000_i1030" type="#_x0000_t75" style="width:230.95pt;height:173.2pt">
-                  <v:imagedata r:id="rId15" o:title="attack_defense"/>
+                  <v:imagedata r:id="rId16" o:title="attack_defense"/>
                 </v:shape>
               </w:pict>
             </w:r>
@@ -2321,9 +2590,10 @@
         <w:rPr>
           <w:lang w:val="es-ES"/>
         </w:rPr>
+        <w:lastRenderedPageBreak/>
         <w:pict>
           <v:shape id="_x0000_i1031" type="#_x0000_t75" style="width:450.35pt;height:224.15pt">
-            <v:imagedata r:id="rId16" o:title="evol"/>
+            <v:imagedata r:id="rId17" o:title="evol"/>
           </v:shape>
         </w:pict>
       </w:r>
@@ -2339,42 +2609,62 @@
         <w:rPr>
           <w:lang w:val="es-ES"/>
         </w:rPr>
-        <w:lastRenderedPageBreak/>
         <w:t>Se puede observar como varia la frontera de decisión de la SVM dependiendo de los valores que reciba C y sigma. Se aprecia de manera detallada el sobreajuste que se da en, por ejemplo,  con C = 0.3 y sigma = 0.1.</w:t>
       </w:r>
     </w:p>
     <w:p>
       <w:pPr>
-        <w:jc w:val="left"/>
-        <w:rPr>
-          <w:b/>
-          <w:u w:val="single"/>
-          <w:lang w:val="es-ES"/>
-        </w:rPr>
-      </w:pPr>
-      <w:r>
-        <w:rPr>
-          <w:b/>
-          <w:lang w:val="es-ES"/>
-        </w:rPr>
-        <w:t>TODO: RELLENAR CON LOS RESULTADOS DE LAS SVM PARA LOS TIPOS DE POKÉMON</w:t>
+        <w:pStyle w:val="Ttulo3"/>
+        <w:rPr>
+          <w:lang w:val="es-ES"/>
+        </w:rPr>
+      </w:pPr>
+      <w:r>
+        <w:rPr>
+          <w:lang w:val="es-ES"/>
+        </w:rPr>
+        <w:tab/>
+      </w:r>
+      <w:r>
+        <w:rPr>
+          <w:lang w:val="es-ES"/>
+        </w:rPr>
+        <w:tab/>
+        <w:t>1.2.1. Clasificador de tipos</w:t>
       </w:r>
     </w:p>
     <w:p>
       <w:pPr>
-        <w:pStyle w:val="Ttulo2"/>
-        <w:rPr>
-          <w:lang w:val="es-ES"/>
-        </w:rPr>
-      </w:pPr>
-      <w:bookmarkStart w:id="4" w:name="_Toc29823023"/>
-      <w:r>
-        <w:rPr>
-          <w:lang w:val="es-ES"/>
-        </w:rPr>
-        <w:t>Conclusiones:</w:t>
-      </w:r>
-      <w:bookmarkEnd w:id="4"/>
+        <w:rPr>
+          <w:lang w:val="es-ES"/>
+        </w:rPr>
+      </w:pPr>
+      <w:r>
+        <w:rPr>
+          <w:lang w:val="es-ES"/>
+        </w:rPr>
+        <w:t xml:space="preserve">A pesar de haber hecho uso de </w:t>
+      </w:r>
+      <w:proofErr w:type="spellStart"/>
+      <w:r>
+        <w:rPr>
+          <w:lang w:val="es-ES"/>
+        </w:rPr>
+        <w:t>Boruta</w:t>
+      </w:r>
+      <w:proofErr w:type="spellEnd"/>
+      <w:r>
+        <w:rPr>
+          <w:lang w:val="es-ES"/>
+        </w:rPr>
+        <w:t xml:space="preserve"> para elegir las características más importantes para la clasificación, no se consigue una </w:t>
+      </w:r>
+      <w:r>
+        <w:rPr>
+          <w:lang w:val="es-ES"/>
+        </w:rPr>
+        <w:t>media armónica mayor a 0.5 en cada tipo. Dentro de los mismos, se observa mucha diferencia de precisión en la predicción entre ellos.</w:t>
+      </w:r>
     </w:p>
     <w:p>
       <w:pPr>
@@ -2386,197 +2676,240 @@
         <w:rPr>
           <w:lang w:val="es-ES"/>
         </w:rPr>
-        <w:t xml:space="preserve">La técnica empleada con las SVM funciona de manera precisa y evita el </w:t>
-      </w:r>
-      <w:r>
-        <w:rPr>
-          <w:i/>
-          <w:lang w:val="es-ES"/>
-        </w:rPr>
-        <w:t>overfitting</w:t>
-      </w:r>
-      <w:r>
-        <w:rPr>
-          <w:lang w:val="es-ES"/>
-        </w:rPr>
-        <w:t xml:space="preserve"> / underfitting correctamente. Tras proporcionarle a los resultados de entrenamiento diferentes pokémon nunca vistos por ella, se logran unos resultados acertados y precisos, además de usar un conjunto de testeo como se ha dicho anteriormente para obtener el </w:t>
-      </w:r>
-      <w:r>
-        <w:rPr>
-          <w:i/>
-          <w:lang w:val="es-ES"/>
-        </w:rPr>
-        <w:t>score</w:t>
-      </w:r>
-      <w:r>
-        <w:rPr>
-          <w:lang w:val="es-ES"/>
-        </w:rPr>
-        <w:t xml:space="preserve"> del mismo (media armónica), logrando una media de 0.85 en dicho </w:t>
-      </w:r>
-      <w:r>
-        <w:rPr>
-          <w:i/>
-          <w:lang w:val="es-ES"/>
-        </w:rPr>
-        <w:t>score</w:t>
-      </w:r>
-      <w:r>
-        <w:rPr>
-          <w:lang w:val="es-ES"/>
-        </w:rPr>
-        <w:t>. A continuación, se proporciona una captura de pantalla donde se consulta los datos</w:t>
-      </w:r>
-      <w:r>
-        <w:rPr>
-          <w:lang w:val="es-ES"/>
-        </w:rPr>
-        <w:t xml:space="preserve"> (</w:t>
-      </w:r>
-      <w:r>
-        <w:rPr>
-          <w:i/>
-          <w:lang w:val="es-ES"/>
-        </w:rPr>
-        <w:t>attack</w:t>
-      </w:r>
-      <w:r>
-        <w:rPr>
-          <w:lang w:val="es-ES"/>
-        </w:rPr>
-        <w:t xml:space="preserve">, </w:t>
-      </w:r>
-      <w:r>
-        <w:rPr>
-          <w:i/>
-          <w:lang w:val="es-ES"/>
-        </w:rPr>
-        <w:t>defense</w:t>
-      </w:r>
-      <w:r>
-        <w:rPr>
-          <w:lang w:val="es-ES"/>
-        </w:rPr>
-        <w:t xml:space="preserve">, </w:t>
-      </w:r>
-      <w:r>
-        <w:rPr>
-          <w:i/>
-          <w:lang w:val="es-ES"/>
-        </w:rPr>
-        <w:t>hp</w:t>
-      </w:r>
-      <w:r>
-        <w:rPr>
-          <w:lang w:val="es-ES"/>
-        </w:rPr>
-        <w:t xml:space="preserve">, </w:t>
-      </w:r>
-      <w:r>
-        <w:rPr>
-          <w:i/>
-          <w:lang w:val="es-ES"/>
-        </w:rPr>
-        <w:t>sp_attack</w:t>
-      </w:r>
-      <w:r>
-        <w:rPr>
-          <w:lang w:val="es-ES"/>
-        </w:rPr>
-        <w:t xml:space="preserve">, </w:t>
-      </w:r>
-      <w:r>
-        <w:rPr>
-          <w:i/>
-          <w:lang w:val="es-ES"/>
-        </w:rPr>
-        <w:t>sp_defense</w:t>
-      </w:r>
-      <w:r>
-        <w:rPr>
-          <w:lang w:val="es-ES"/>
-        </w:rPr>
-        <w:t xml:space="preserve">, </w:t>
-      </w:r>
-      <w:r>
-        <w:rPr>
-          <w:i/>
-          <w:lang w:val="es-ES"/>
-        </w:rPr>
-        <w:t>speed</w:t>
-      </w:r>
-      <w:r>
-        <w:rPr>
-          <w:lang w:val="es-ES"/>
-        </w:rPr>
-        <w:t xml:space="preserve">, </w:t>
-      </w:r>
-      <w:r>
-        <w:rPr>
-          <w:i/>
-          <w:lang w:val="es-ES"/>
-        </w:rPr>
-        <w:t>capture_rate</w:t>
-      </w:r>
-      <w:r>
-        <w:rPr>
-          <w:lang w:val="es-ES"/>
-        </w:rPr>
-        <w:t>)</w:t>
-      </w:r>
-      <w:r>
-        <w:rPr>
-          <w:lang w:val="es-ES"/>
-        </w:rPr>
-        <w:t xml:space="preserve"> de cuatro pokémon diferentes</w:t>
-      </w:r>
-      <w:r>
-        <w:rPr>
-          <w:lang w:val="es-ES"/>
-        </w:rPr>
-        <w:t xml:space="preserve"> de la octava generación</w:t>
-      </w:r>
-      <w:r>
-        <w:rPr>
-          <w:lang w:val="es-ES"/>
-        </w:rPr>
-        <w:t xml:space="preserve"> (Zacian, Snom, Zamazenta, Flapple)</w:t>
-      </w:r>
-      <w:r>
-        <w:rPr>
-          <w:lang w:val="es-ES"/>
-        </w:rPr>
-        <w:t xml:space="preserve">, la cual </w:t>
-      </w:r>
-      <w:r>
-        <w:rPr>
-          <w:lang w:val="es-ES"/>
-        </w:rPr>
-        <w:t xml:space="preserve">no se encuentra en el </w:t>
-      </w:r>
-      <w:r>
-        <w:rPr>
-          <w:i/>
-          <w:lang w:val="es-ES"/>
-        </w:rPr>
-        <w:t>dataset</w:t>
-      </w:r>
-      <w:r>
-        <w:rPr>
-          <w:lang w:val="es-ES"/>
-        </w:rPr>
-        <w:t>, siendo el primero y el tercero legendarios, mientras que el segundo y el cuarto no.</w:t>
-      </w:r>
+        <w:t>#TODO: meter imagenes</w:t>
+      </w:r>
+      <w:bookmarkStart w:id="5" w:name="_GoBack"/>
+      <w:bookmarkEnd w:id="5"/>
     </w:p>
     <w:p>
       <w:pPr>
-        <w:rPr>
-          <w:lang w:val="es-ES"/>
-        </w:rPr>
-      </w:pPr>
+        <w:pStyle w:val="Ttulo2"/>
+        <w:rPr>
+          <w:lang w:val="es-ES"/>
+        </w:rPr>
+      </w:pPr>
+      <w:r>
+        <w:rPr>
+          <w:lang w:val="es-ES"/>
+        </w:rPr>
+        <w:tab/>
+      </w:r>
+      <w:bookmarkStart w:id="6" w:name="_Toc30267000"/>
+      <w:r>
+        <w:rPr>
+          <w:lang w:val="es-ES"/>
+        </w:rPr>
+        <w:t xml:space="preserve">1.3. </w:t>
+      </w:r>
+      <w:r>
+        <w:rPr>
+          <w:lang w:val="es-ES"/>
+        </w:rPr>
+        <w:t>Conclusiones:</w:t>
+      </w:r>
+      <w:bookmarkEnd w:id="6"/>
     </w:p>
     <w:p>
       <w:pPr>
+        <w:rPr>
+          <w:lang w:val="es-ES"/>
+        </w:rPr>
+      </w:pPr>
+      <w:r>
+        <w:rPr>
+          <w:lang w:val="es-ES"/>
+        </w:rPr>
+        <w:t xml:space="preserve">La técnica empleada con las SVM funciona de manera precisa y evita el </w:t>
+      </w:r>
+      <w:r>
+        <w:rPr>
+          <w:i/>
+          <w:lang w:val="es-ES"/>
+        </w:rPr>
+        <w:t>overfitting</w:t>
+      </w:r>
+      <w:r>
+        <w:rPr>
+          <w:lang w:val="es-ES"/>
+        </w:rPr>
+        <w:t xml:space="preserve"> / underfitting correctamente. Tras proporcionarle a los resultados de entrenamiento diferentes pokémon nunca vistos por ella, se logran unos resultados acertados y precisos, además de usar un conjunto de testeo como se ha dicho anteriormente para obtener el </w:t>
+      </w:r>
+      <w:r>
+        <w:rPr>
+          <w:i/>
+          <w:lang w:val="es-ES"/>
+        </w:rPr>
+        <w:t>score</w:t>
+      </w:r>
+      <w:r>
+        <w:rPr>
+          <w:lang w:val="es-ES"/>
+        </w:rPr>
+        <w:t xml:space="preserve"> del mismo (media armónica), logrando una media de 0.85 en dicho </w:t>
+      </w:r>
+      <w:r>
+        <w:rPr>
+          <w:i/>
+          <w:lang w:val="es-ES"/>
+        </w:rPr>
+        <w:t>score</w:t>
+      </w:r>
+      <w:r>
+        <w:rPr>
+          <w:lang w:val="es-ES"/>
+        </w:rPr>
+        <w:t>. A continuación, se proporciona una captura de pantalla donde se consulta los datos</w:t>
+      </w:r>
+      <w:r>
+        <w:rPr>
+          <w:lang w:val="es-ES"/>
+        </w:rPr>
+        <w:t xml:space="preserve"> (</w:t>
+      </w:r>
+      <w:r>
+        <w:rPr>
+          <w:i/>
+          <w:lang w:val="es-ES"/>
+        </w:rPr>
+        <w:t>attack</w:t>
+      </w:r>
+      <w:r>
+        <w:rPr>
+          <w:lang w:val="es-ES"/>
+        </w:rPr>
+        <w:t xml:space="preserve">, </w:t>
+      </w:r>
+      <w:r>
+        <w:rPr>
+          <w:i/>
+          <w:lang w:val="es-ES"/>
+        </w:rPr>
+        <w:t>defense</w:t>
+      </w:r>
+      <w:r>
+        <w:rPr>
+          <w:lang w:val="es-ES"/>
+        </w:rPr>
+        <w:t xml:space="preserve">, </w:t>
+      </w:r>
+      <w:r>
+        <w:rPr>
+          <w:i/>
+          <w:lang w:val="es-ES"/>
+        </w:rPr>
+        <w:t>hp</w:t>
+      </w:r>
+      <w:r>
+        <w:rPr>
+          <w:lang w:val="es-ES"/>
+        </w:rPr>
+        <w:t xml:space="preserve">, </w:t>
+      </w:r>
+      <w:r>
+        <w:rPr>
+          <w:i/>
+          <w:lang w:val="es-ES"/>
+        </w:rPr>
+        <w:t>sp_attack</w:t>
+      </w:r>
+      <w:r>
+        <w:rPr>
+          <w:lang w:val="es-ES"/>
+        </w:rPr>
+        <w:t xml:space="preserve">, </w:t>
+      </w:r>
+      <w:r>
+        <w:rPr>
+          <w:i/>
+          <w:lang w:val="es-ES"/>
+        </w:rPr>
+        <w:t>sp_defense</w:t>
+      </w:r>
+      <w:r>
+        <w:rPr>
+          <w:lang w:val="es-ES"/>
+        </w:rPr>
+        <w:t xml:space="preserve">, </w:t>
+      </w:r>
+      <w:r>
+        <w:rPr>
+          <w:i/>
+          <w:lang w:val="es-ES"/>
+        </w:rPr>
+        <w:t>speed</w:t>
+      </w:r>
+      <w:r>
+        <w:rPr>
+          <w:lang w:val="es-ES"/>
+        </w:rPr>
+        <w:t xml:space="preserve">, </w:t>
+      </w:r>
+      <w:r>
+        <w:rPr>
+          <w:i/>
+          <w:lang w:val="es-ES"/>
+        </w:rPr>
+        <w:t>capture_rate</w:t>
+      </w:r>
+      <w:r>
+        <w:rPr>
+          <w:lang w:val="es-ES"/>
+        </w:rPr>
+        <w:t>)</w:t>
+      </w:r>
+      <w:r>
+        <w:rPr>
+          <w:lang w:val="es-ES"/>
+        </w:rPr>
+        <w:t xml:space="preserve"> de cuatro pokémon diferentes</w:t>
+      </w:r>
+      <w:r>
+        <w:rPr>
+          <w:lang w:val="es-ES"/>
+        </w:rPr>
+        <w:t xml:space="preserve"> de la octava generación</w:t>
+      </w:r>
+      <w:r>
+        <w:rPr>
+          <w:lang w:val="es-ES"/>
+        </w:rPr>
+        <w:t xml:space="preserve"> (Zacian, Snom, Zamazenta, Flapple)</w:t>
+      </w:r>
+      <w:r>
+        <w:rPr>
+          <w:lang w:val="es-ES"/>
+        </w:rPr>
+        <w:t xml:space="preserve">, la cual </w:t>
+      </w:r>
+      <w:r>
+        <w:rPr>
+          <w:lang w:val="es-ES"/>
+        </w:rPr>
+        <w:t xml:space="preserve">no se encuentra en el </w:t>
+      </w:r>
+      <w:r>
+        <w:rPr>
+          <w:i/>
+          <w:lang w:val="es-ES"/>
+        </w:rPr>
+        <w:t>dataset</w:t>
+      </w:r>
+      <w:r>
+        <w:rPr>
+          <w:lang w:val="es-ES"/>
+        </w:rPr>
+        <w:t>, siendo el primero y el tercero legendarios, mientras que el segundo y el cuarto no.</w:t>
+      </w:r>
+    </w:p>
+    <w:p>
+      <w:pPr>
+        <w:rPr>
+          <w:lang w:val="es-ES"/>
+        </w:rPr>
+      </w:pPr>
+    </w:p>
+    <w:p>
+      <w:pPr>
         <w:jc w:val="center"/>
         <w:rPr>
           <w:lang w:val="es-ES"/>
@@ -2587,6 +2920,7 @@
           <w:noProof/>
           <w:lang w:val="es-ES" w:eastAsia="es-ES"/>
         </w:rPr>
+        <w:lastRenderedPageBreak/>
         <w:drawing>
           <wp:inline distT="0" distB="0" distL="0" distR="0">
             <wp:extent cx="5094290" cy="2794959"/>
@@ -2605,7 +2939,7 @@
                     </pic:cNvPicPr>
                   </pic:nvPicPr>
                   <pic:blipFill>
-                    <a:blip r:embed="rId17" cstate="print"/>
+                    <a:blip r:embed="rId18" cstate="print"/>
                     <a:srcRect/>
                     <a:stretch>
                       <a:fillRect/>
@@ -2681,75 +3015,46 @@
           <w:lang w:val="es-ES"/>
         </w:rPr>
       </w:pPr>
-      <w:bookmarkStart w:id="5" w:name="_Toc29823024"/>
+      <w:bookmarkStart w:id="7" w:name="_Toc30267001"/>
+      <w:r>
+        <w:rPr>
+          <w:lang w:val="es-ES"/>
+        </w:rPr>
+        <w:t xml:space="preserve">2. </w:t>
+      </w:r>
       <w:r>
         <w:rPr>
           <w:lang w:val="es-ES"/>
         </w:rPr>
         <w:t>Regresión logística:</w:t>
-      </w:r>
-      <w:bookmarkEnd w:id="5"/>
-    </w:p>
-    <w:p>
-      <w:pPr>
-        <w:pStyle w:val="Ttulo2"/>
-        <w:rPr>
-          <w:lang w:val="es-ES"/>
-        </w:rPr>
-      </w:pPr>
-      <w:bookmarkStart w:id="6" w:name="_Toc29823025"/>
-      <w:r>
-        <w:rPr>
-          <w:lang w:val="es-ES"/>
-        </w:rPr>
-        <w:t>Descripción del Proyecto:</w:t>
-      </w:r>
-      <w:bookmarkEnd w:id="6"/>
-    </w:p>
-    <w:p>
-      <w:pPr>
-        <w:rPr>
-          <w:lang w:val="es-ES"/>
-        </w:rPr>
-      </w:pPr>
-    </w:p>
-    <w:p>
-      <w:pPr>
-        <w:pStyle w:val="Ttulo2"/>
-        <w:rPr>
-          <w:lang w:val="es-ES"/>
-        </w:rPr>
-      </w:pPr>
-      <w:bookmarkStart w:id="7" w:name="_Toc29823026"/>
-      <w:r>
-        <w:rPr>
-          <w:lang w:val="es-ES"/>
-        </w:rPr>
-        <w:t>Resultados Obtenidos:</w:t>
       </w:r>
       <w:bookmarkEnd w:id="7"/>
     </w:p>
     <w:p>
       <w:pPr>
-        <w:rPr>
-          <w:lang w:val="es-ES"/>
-        </w:rPr>
-      </w:pPr>
-    </w:p>
-    <w:p>
-      <w:pPr>
         <w:pStyle w:val="Ttulo2"/>
         <w:rPr>
           <w:lang w:val="es-ES"/>
         </w:rPr>
       </w:pPr>
-      <w:bookmarkStart w:id="8" w:name="_Toc29823027"/>
-      <w:r>
-        <w:rPr>
-          <w:lang w:val="es-ES"/>
-        </w:rPr>
-        <w:lastRenderedPageBreak/>
-        <w:t>Conclusiones:</w:t>
+      <w:r>
+        <w:rPr>
+          <w:lang w:val="es-ES"/>
+        </w:rPr>
+        <w:tab/>
+      </w:r>
+      <w:bookmarkStart w:id="8" w:name="_Toc30267002"/>
+      <w:r>
+        <w:rPr>
+          <w:lang w:val="es-ES"/>
+        </w:rPr>
+        <w:t xml:space="preserve">2.1. </w:t>
+      </w:r>
+      <w:r>
+        <w:rPr>
+          <w:lang w:val="es-ES"/>
+        </w:rPr>
+        <w:t>Descripción del Proyecto:</w:t>
       </w:r>
       <w:bookmarkEnd w:id="8"/>
     </w:p>
@@ -2762,71 +3067,128 @@
     </w:p>
     <w:p>
       <w:pPr>
-        <w:rPr>
-          <w:lang w:val="es-ES"/>
-        </w:rPr>
-      </w:pPr>
+        <w:pStyle w:val="Ttulo2"/>
+        <w:rPr>
+          <w:lang w:val="es-ES"/>
+        </w:rPr>
+      </w:pPr>
+      <w:r>
+        <w:rPr>
+          <w:lang w:val="es-ES"/>
+        </w:rPr>
+        <w:tab/>
+      </w:r>
+      <w:bookmarkStart w:id="9" w:name="_Toc30267003"/>
+      <w:r>
+        <w:rPr>
+          <w:lang w:val="es-ES"/>
+        </w:rPr>
+        <w:t xml:space="preserve">2.2. </w:t>
+      </w:r>
+      <w:r>
+        <w:rPr>
+          <w:lang w:val="es-ES"/>
+        </w:rPr>
+        <w:t>Resultados Obtenidos:</w:t>
+      </w:r>
+      <w:bookmarkEnd w:id="9"/>
     </w:p>
     <w:p>
       <w:pPr>
-        <w:pStyle w:val="Ttulo1"/>
-        <w:rPr>
-          <w:lang w:val="es-ES"/>
-        </w:rPr>
-      </w:pPr>
-      <w:bookmarkStart w:id="9" w:name="_Toc29823028"/>
-      <w:r>
-        <w:rPr>
-          <w:lang w:val="es-ES"/>
-        </w:rPr>
-        <w:t>Redes Neuronales:</w:t>
-      </w:r>
-      <w:bookmarkStart w:id="10" w:name="_GoBack"/>
-      <w:bookmarkEnd w:id="9"/>
+        <w:rPr>
+          <w:lang w:val="es-ES"/>
+        </w:rPr>
+      </w:pPr>
+    </w:p>
+    <w:p>
+      <w:pPr>
+        <w:pStyle w:val="Ttulo2"/>
+        <w:rPr>
+          <w:lang w:val="es-ES"/>
+        </w:rPr>
+      </w:pPr>
+      <w:r>
+        <w:rPr>
+          <w:lang w:val="es-ES"/>
+        </w:rPr>
+        <w:tab/>
+      </w:r>
+      <w:bookmarkStart w:id="10" w:name="_Toc30267004"/>
+      <w:r>
+        <w:rPr>
+          <w:lang w:val="es-ES"/>
+        </w:rPr>
+        <w:t xml:space="preserve">2.3. </w:t>
+      </w:r>
+      <w:r>
+        <w:rPr>
+          <w:lang w:val="es-ES"/>
+        </w:rPr>
+        <w:t>Conclusiones:</w:t>
+      </w:r>
       <w:bookmarkEnd w:id="10"/>
     </w:p>
     <w:p>
       <w:pPr>
-        <w:pStyle w:val="Ttulo2"/>
-        <w:rPr>
-          <w:lang w:val="es-ES"/>
-        </w:rPr>
-      </w:pPr>
-      <w:bookmarkStart w:id="11" w:name="_Toc29823029"/>
-      <w:r>
-        <w:rPr>
-          <w:lang w:val="es-ES"/>
-        </w:rPr>
-        <w:t>Descripción del Proyecto:</w:t>
+        <w:rPr>
+          <w:lang w:val="es-ES"/>
+        </w:rPr>
+      </w:pPr>
+    </w:p>
+    <w:p>
+      <w:pPr>
+        <w:rPr>
+          <w:lang w:val="es-ES"/>
+        </w:rPr>
+      </w:pPr>
+    </w:p>
+    <w:p>
+      <w:pPr>
+        <w:pStyle w:val="Ttulo1"/>
+        <w:rPr>
+          <w:lang w:val="es-ES"/>
+        </w:rPr>
+      </w:pPr>
+      <w:bookmarkStart w:id="11" w:name="_Toc30267005"/>
+      <w:r>
+        <w:rPr>
+          <w:lang w:val="es-ES"/>
+        </w:rPr>
+        <w:t xml:space="preserve">3. </w:t>
+      </w:r>
+      <w:r>
+        <w:rPr>
+          <w:lang w:val="es-ES"/>
+        </w:rPr>
+        <w:t>Redes Neuronales:</w:t>
       </w:r>
       <w:bookmarkEnd w:id="11"/>
     </w:p>
     <w:p>
       <w:pPr>
-        <w:rPr>
-          <w:lang w:val="es-ES"/>
-        </w:rPr>
-      </w:pPr>
-      <w:r>
-        <w:rPr>
-          <w:lang w:val="es-ES"/>
-        </w:rPr>
-        <w:t>Utilizando redes neuronales, hemos creado tanto un clasificador de legendarios en función de sus otras características como un predictor del tipo de Pokémon que es en función de su relación con otros tipos y características.</w:t>
-      </w:r>
-    </w:p>
-    <w:p>
-      <w:pPr>
-        <w:pStyle w:val="Ttulo3"/>
-        <w:rPr>
-          <w:lang w:val="es-ES"/>
-        </w:rPr>
-      </w:pPr>
-      <w:bookmarkStart w:id="12" w:name="_Toc29823030"/>
-      <w:r>
-        <w:rPr>
-          <w:lang w:val="es-ES"/>
-        </w:rPr>
-        <w:t>Clasificador de Legendarios:</w:t>
+        <w:pStyle w:val="Ttulo2"/>
+        <w:rPr>
+          <w:lang w:val="es-ES"/>
+        </w:rPr>
+      </w:pPr>
+      <w:r>
+        <w:rPr>
+          <w:lang w:val="es-ES"/>
+        </w:rPr>
+        <w:tab/>
+      </w:r>
+      <w:bookmarkStart w:id="12" w:name="_Toc30267006"/>
+      <w:r>
+        <w:rPr>
+          <w:lang w:val="es-ES"/>
+        </w:rPr>
+        <w:t xml:space="preserve">3.1. </w:t>
+      </w:r>
+      <w:r>
+        <w:rPr>
+          <w:lang w:val="es-ES"/>
+        </w:rPr>
+        <w:t>Descripción del Proyecto:</w:t>
       </w:r>
       <w:bookmarkEnd w:id="12"/>
     </w:p>
@@ -2840,129 +3202,40 @@
         <w:rPr>
           <w:lang w:val="es-ES"/>
         </w:rPr>
-        <w:t xml:space="preserve">Tomando como referencia distintas características de entre </w:t>
-      </w:r>
-      <w:r>
-        <w:rPr>
-          <w:i/>
-          <w:iCs/>
-          <w:lang w:val="es-ES"/>
-        </w:rPr>
-        <w:t xml:space="preserve">[attack, </w:t>
-      </w:r>
-      <w:r>
-        <w:rPr>
-          <w:i/>
-          <w:iCs/>
-          <w:lang w:val="es-ES"/>
-        </w:rPr>
-        <w:t>base_egg_steps, base_happiness, base_total, capture_rate, defense, experience_growth, height_m, hp, percentage_male, sp_attack, sp_defense, weight_kg</w:t>
-      </w:r>
-      <w:r>
-        <w:rPr>
-          <w:i/>
-          <w:iCs/>
-          <w:lang w:val="es-ES"/>
-        </w:rPr>
-        <w:t>]</w:t>
-      </w:r>
-      <w:r>
-        <w:rPr>
-          <w:lang w:val="es-ES"/>
-        </w:rPr>
-        <w:t>.</w:t>
+        <w:t>Utilizando redes neuronales, hemos creado tanto un clasificador de legendarios en función de sus otras características como un predictor del tipo de Pokémon que es en función de su relación con otros tipos y características.</w:t>
       </w:r>
     </w:p>
     <w:p>
       <w:pPr>
-        <w:rPr>
-          <w:lang w:val="es-ES"/>
-        </w:rPr>
-      </w:pPr>
-      <w:r>
-        <w:rPr>
-          <w:lang w:val="es-ES"/>
-        </w:rPr>
-        <w:t>Se ha utilizado como r</w:t>
-      </w:r>
-      <w:r>
-        <w:rPr>
-          <w:lang w:val="es-ES"/>
-        </w:rPr>
-        <w:t xml:space="preserve">eferencia la práctica de laboratorio basada en redes neuronales, así como el módulo de Python “Keras” con “Tensorflow”. </w:t>
-      </w:r>
-    </w:p>
-    <w:p>
-      <w:pPr>
-        <w:rPr>
-          <w:lang w:val="es-ES"/>
-        </w:rPr>
-      </w:pPr>
-      <w:r>
-        <w:rPr>
-          <w:lang w:val="es-ES"/>
-        </w:rPr>
-        <w:t xml:space="preserve">En este clasificador, entrena una red neuronal dividida en grupos de entrenamiento, validación y </w:t>
-      </w:r>
-      <w:r>
-        <w:rPr>
-          <w:lang w:val="es-ES"/>
-        </w:rPr>
-        <w:t>testeo,</w:t>
-      </w:r>
-      <w:r>
-        <w:rPr>
-          <w:lang w:val="es-ES"/>
-        </w:rPr>
-        <w:t xml:space="preserve"> cogiendo ejemplos del grupo total de forma aleatoria y </w:t>
-      </w:r>
-      <w:r>
-        <w:rPr>
-          <w:lang w:val="es-ES"/>
-        </w:rPr>
-        <w:t>barajándose para evitar que los legendarios y no legendarios se agrupen al principio o final de los grupos.</w:t>
-      </w:r>
-    </w:p>
-    <w:p>
-      <w:pPr>
-        <w:rPr>
-          <w:lang w:val="es-ES"/>
-        </w:rPr>
-      </w:pPr>
-      <w:r>
-        <w:rPr>
-          <w:lang w:val="es-ES"/>
-        </w:rPr>
-        <w:t xml:space="preserve">Para tratar de asegurar el mejor </w:t>
-      </w:r>
-      <w:r>
-        <w:rPr>
-          <w:i/>
-          <w:iCs/>
-          <w:lang w:val="es-ES"/>
-        </w:rPr>
-        <w:t xml:space="preserve">score </w:t>
-      </w:r>
-      <w:r>
-        <w:rPr>
-          <w:lang w:val="es-ES"/>
-        </w:rPr>
-        <w:t>de entrenamiento, se repite el proceso un número establecido de veces y guarda el mejor.</w:t>
-      </w:r>
-    </w:p>
-    <w:p>
-      <w:pPr>
         <w:pStyle w:val="Ttulo3"/>
         <w:rPr>
           <w:lang w:val="es-ES"/>
         </w:rPr>
       </w:pPr>
-      <w:bookmarkStart w:id="13" w:name="_Toc29823031"/>
-      <w:r>
-        <w:rPr>
-          <w:lang w:val="es-ES"/>
-        </w:rPr>
-        <w:t>Predecir el tipo:</w:t>
+      <w:r>
+        <w:rPr>
+          <w:lang w:val="es-ES"/>
+        </w:rPr>
+        <w:tab/>
+      </w:r>
+      <w:r>
+        <w:rPr>
+          <w:lang w:val="es-ES"/>
+        </w:rPr>
+        <w:tab/>
+      </w:r>
+      <w:bookmarkStart w:id="13" w:name="_Toc30267007"/>
+      <w:r>
+        <w:rPr>
+          <w:lang w:val="es-ES"/>
+        </w:rPr>
+        <w:t xml:space="preserve">3.1.1. </w:t>
+      </w:r>
+      <w:r>
+        <w:rPr>
+          <w:lang w:val="es-ES"/>
+        </w:rPr>
+        <w:t>Clasificador de Legendarios:</w:t>
       </w:r>
       <w:bookmarkEnd w:id="13"/>
     </w:p>
@@ -2972,20 +3245,358 @@
           <w:lang w:val="es-ES"/>
         </w:rPr>
       </w:pPr>
+      <w:r>
+        <w:rPr>
+          <w:lang w:val="es-ES"/>
+        </w:rPr>
+        <w:t xml:space="preserve">Tomando </w:t>
+      </w:r>
+      <w:r>
+        <w:rPr>
+          <w:lang w:val="es-ES"/>
+        </w:rPr>
+        <w:t xml:space="preserve">como referencia distintas características de entre </w:t>
+      </w:r>
+      <w:r>
+        <w:rPr>
+          <w:i/>
+          <w:iCs/>
+          <w:lang w:val="es-ES"/>
+        </w:rPr>
+        <w:t>[</w:t>
+      </w:r>
+      <w:proofErr w:type="spellStart"/>
+      <w:r>
+        <w:rPr>
+          <w:i/>
+          <w:iCs/>
+          <w:lang w:val="es-ES"/>
+        </w:rPr>
+        <w:t>attack</w:t>
+      </w:r>
+      <w:proofErr w:type="spellEnd"/>
+      <w:r>
+        <w:rPr>
+          <w:i/>
+          <w:iCs/>
+          <w:lang w:val="es-ES"/>
+        </w:rPr>
+        <w:t xml:space="preserve">, </w:t>
+      </w:r>
+      <w:proofErr w:type="spellStart"/>
+      <w:r>
+        <w:rPr>
+          <w:i/>
+          <w:iCs/>
+          <w:lang w:val="es-ES"/>
+        </w:rPr>
+        <w:t>base_egg_steps</w:t>
+      </w:r>
+      <w:proofErr w:type="spellEnd"/>
+      <w:r>
+        <w:rPr>
+          <w:i/>
+          <w:iCs/>
+          <w:lang w:val="es-ES"/>
+        </w:rPr>
+        <w:t xml:space="preserve">, </w:t>
+      </w:r>
+      <w:proofErr w:type="spellStart"/>
+      <w:r>
+        <w:rPr>
+          <w:i/>
+          <w:iCs/>
+          <w:lang w:val="es-ES"/>
+        </w:rPr>
+        <w:t>base_happiness</w:t>
+      </w:r>
+      <w:proofErr w:type="spellEnd"/>
+      <w:r>
+        <w:rPr>
+          <w:i/>
+          <w:iCs/>
+          <w:lang w:val="es-ES"/>
+        </w:rPr>
+        <w:t xml:space="preserve">, </w:t>
+      </w:r>
+      <w:proofErr w:type="spellStart"/>
+      <w:r>
+        <w:rPr>
+          <w:i/>
+          <w:iCs/>
+          <w:lang w:val="es-ES"/>
+        </w:rPr>
+        <w:t>base_total</w:t>
+      </w:r>
+      <w:proofErr w:type="spellEnd"/>
+      <w:r>
+        <w:rPr>
+          <w:i/>
+          <w:iCs/>
+          <w:lang w:val="es-ES"/>
+        </w:rPr>
+        <w:t xml:space="preserve">, </w:t>
+      </w:r>
+      <w:proofErr w:type="spellStart"/>
+      <w:r>
+        <w:rPr>
+          <w:i/>
+          <w:iCs/>
+          <w:lang w:val="es-ES"/>
+        </w:rPr>
+        <w:t>capture_rate</w:t>
+      </w:r>
+      <w:proofErr w:type="spellEnd"/>
+      <w:r>
+        <w:rPr>
+          <w:i/>
+          <w:iCs/>
+          <w:lang w:val="es-ES"/>
+        </w:rPr>
+        <w:t xml:space="preserve">, </w:t>
+      </w:r>
+      <w:proofErr w:type="spellStart"/>
+      <w:r>
+        <w:rPr>
+          <w:i/>
+          <w:iCs/>
+          <w:lang w:val="es-ES"/>
+        </w:rPr>
+        <w:t>defense</w:t>
+      </w:r>
+      <w:proofErr w:type="spellEnd"/>
+      <w:r>
+        <w:rPr>
+          <w:i/>
+          <w:iCs/>
+          <w:lang w:val="es-ES"/>
+        </w:rPr>
+        <w:t xml:space="preserve">, </w:t>
+      </w:r>
+      <w:proofErr w:type="spellStart"/>
+      <w:r>
+        <w:rPr>
+          <w:i/>
+          <w:iCs/>
+          <w:lang w:val="es-ES"/>
+        </w:rPr>
+        <w:t>experience_growth</w:t>
+      </w:r>
+      <w:proofErr w:type="spellEnd"/>
+      <w:r>
+        <w:rPr>
+          <w:i/>
+          <w:iCs/>
+          <w:lang w:val="es-ES"/>
+        </w:rPr>
+        <w:t xml:space="preserve">, </w:t>
+      </w:r>
+      <w:proofErr w:type="spellStart"/>
+      <w:r>
+        <w:rPr>
+          <w:i/>
+          <w:iCs/>
+          <w:lang w:val="es-ES"/>
+        </w:rPr>
+        <w:t>height_m</w:t>
+      </w:r>
+      <w:proofErr w:type="spellEnd"/>
+      <w:r>
+        <w:rPr>
+          <w:i/>
+          <w:iCs/>
+          <w:lang w:val="es-ES"/>
+        </w:rPr>
+        <w:t xml:space="preserve">, hp, </w:t>
+      </w:r>
+      <w:proofErr w:type="spellStart"/>
+      <w:r>
+        <w:rPr>
+          <w:i/>
+          <w:iCs/>
+          <w:lang w:val="es-ES"/>
+        </w:rPr>
+        <w:t>percentage_male</w:t>
+      </w:r>
+      <w:proofErr w:type="spellEnd"/>
+      <w:r>
+        <w:rPr>
+          <w:i/>
+          <w:iCs/>
+          <w:lang w:val="es-ES"/>
+        </w:rPr>
+        <w:t xml:space="preserve">, </w:t>
+      </w:r>
+      <w:proofErr w:type="spellStart"/>
+      <w:r>
+        <w:rPr>
+          <w:i/>
+          <w:iCs/>
+          <w:lang w:val="es-ES"/>
+        </w:rPr>
+        <w:t>sp_attack</w:t>
+      </w:r>
+      <w:proofErr w:type="spellEnd"/>
+      <w:r>
+        <w:rPr>
+          <w:i/>
+          <w:iCs/>
+          <w:lang w:val="es-ES"/>
+        </w:rPr>
+        <w:t xml:space="preserve">, </w:t>
+      </w:r>
+      <w:proofErr w:type="spellStart"/>
+      <w:r>
+        <w:rPr>
+          <w:i/>
+          <w:iCs/>
+          <w:lang w:val="es-ES"/>
+        </w:rPr>
+        <w:t>sp_defense</w:t>
+      </w:r>
+      <w:proofErr w:type="spellEnd"/>
+      <w:r>
+        <w:rPr>
+          <w:i/>
+          <w:iCs/>
+          <w:lang w:val="es-ES"/>
+        </w:rPr>
+        <w:t xml:space="preserve">, </w:t>
+      </w:r>
+      <w:proofErr w:type="spellStart"/>
+      <w:r>
+        <w:rPr>
+          <w:i/>
+          <w:iCs/>
+          <w:lang w:val="es-ES"/>
+        </w:rPr>
+        <w:t>weight_kg</w:t>
+      </w:r>
+      <w:proofErr w:type="spellEnd"/>
+      <w:r>
+        <w:rPr>
+          <w:i/>
+          <w:iCs/>
+          <w:lang w:val="es-ES"/>
+        </w:rPr>
+        <w:t>]</w:t>
+      </w:r>
+      <w:r>
+        <w:rPr>
+          <w:lang w:val="es-ES"/>
+        </w:rPr>
+        <w:t>.</w:t>
+      </w:r>
     </w:p>
     <w:p>
       <w:pPr>
-        <w:pStyle w:val="Ttulo2"/>
-        <w:rPr>
-          <w:lang w:val="es-ES"/>
-        </w:rPr>
-      </w:pPr>
-      <w:bookmarkStart w:id="14" w:name="_Toc29823032"/>
-      <w:r>
-        <w:rPr>
-          <w:lang w:val="es-ES"/>
-        </w:rPr>
-        <w:t>Resultados Obtenidos:</w:t>
+        <w:rPr>
+          <w:lang w:val="es-ES"/>
+        </w:rPr>
+      </w:pPr>
+      <w:r>
+        <w:rPr>
+          <w:lang w:val="es-ES"/>
+        </w:rPr>
+        <w:lastRenderedPageBreak/>
+        <w:t>Se ha utilizado como r</w:t>
+      </w:r>
+      <w:r>
+        <w:rPr>
+          <w:lang w:val="es-ES"/>
+        </w:rPr>
+        <w:t xml:space="preserve">eferencia la práctica de laboratorio basada en redes neuronales, así como el módulo de Python “Keras” con “Tensorflow”. </w:t>
+      </w:r>
+    </w:p>
+    <w:p>
+      <w:pPr>
+        <w:rPr>
+          <w:lang w:val="es-ES"/>
+        </w:rPr>
+      </w:pPr>
+      <w:r>
+        <w:rPr>
+          <w:lang w:val="es-ES"/>
+        </w:rPr>
+        <w:t xml:space="preserve">En este clasificador, entrena una red neuronal dividida en grupos de entrenamiento, validación y </w:t>
+      </w:r>
+      <w:r>
+        <w:rPr>
+          <w:lang w:val="es-ES"/>
+        </w:rPr>
+        <w:t>testeo,</w:t>
+      </w:r>
+      <w:r>
+        <w:rPr>
+          <w:lang w:val="es-ES"/>
+        </w:rPr>
+        <w:t xml:space="preserve"> cogiendo ejemplos del grupo total de forma aleatoria y </w:t>
+      </w:r>
+      <w:r>
+        <w:rPr>
+          <w:lang w:val="es-ES"/>
+        </w:rPr>
+        <w:t>barajándose para evitar que los legendarios y no legendarios se agrupen al principio o final de los grupos.</w:t>
+      </w:r>
+    </w:p>
+    <w:p>
+      <w:pPr>
+        <w:rPr>
+          <w:lang w:val="es-ES"/>
+        </w:rPr>
+      </w:pPr>
+      <w:r>
+        <w:rPr>
+          <w:lang w:val="es-ES"/>
+        </w:rPr>
+        <w:t xml:space="preserve">Para tratar de asegurar el mejor </w:t>
+      </w:r>
+      <w:r>
+        <w:rPr>
+          <w:i/>
+          <w:iCs/>
+          <w:lang w:val="es-ES"/>
+        </w:rPr>
+        <w:t xml:space="preserve">score </w:t>
+      </w:r>
+      <w:r>
+        <w:rPr>
+          <w:lang w:val="es-ES"/>
+        </w:rPr>
+        <w:t>de entrenamiento, se repite el proceso un número establecido de veces y guarda el mejor.</w:t>
+      </w:r>
+    </w:p>
+    <w:p>
+      <w:pPr>
+        <w:pStyle w:val="Ttulo3"/>
+        <w:rPr>
+          <w:lang w:val="es-ES"/>
+        </w:rPr>
+      </w:pPr>
+      <w:r>
+        <w:rPr>
+          <w:lang w:val="es-ES"/>
+        </w:rPr>
+        <w:tab/>
+      </w:r>
+      <w:r>
+        <w:rPr>
+          <w:lang w:val="es-ES"/>
+        </w:rPr>
+        <w:tab/>
+      </w:r>
+      <w:bookmarkStart w:id="14" w:name="_Toc30267008"/>
+      <w:r>
+        <w:rPr>
+          <w:lang w:val="es-ES"/>
+        </w:rPr>
+        <w:t xml:space="preserve">3.1.2. </w:t>
+      </w:r>
+      <w:r>
+        <w:rPr>
+          <w:lang w:val="es-ES"/>
+        </w:rPr>
+        <w:t>Predecir el tipo:</w:t>
       </w:r>
       <w:bookmarkEnd w:id="14"/>
     </w:p>
@@ -3003,17 +3614,64 @@
           <w:lang w:val="es-ES"/>
         </w:rPr>
       </w:pPr>
-      <w:bookmarkStart w:id="15" w:name="_Toc29823033"/>
-      <w:r>
-        <w:rPr>
-          <w:lang w:val="es-ES"/>
-        </w:rPr>
-        <w:t>Conclusiones:</w:t>
+      <w:r>
+        <w:rPr>
+          <w:lang w:val="es-ES"/>
+        </w:rPr>
+        <w:tab/>
+      </w:r>
+      <w:bookmarkStart w:id="15" w:name="_Toc30267009"/>
+      <w:r>
+        <w:rPr>
+          <w:lang w:val="es-ES"/>
+        </w:rPr>
+        <w:t xml:space="preserve">3.2. </w:t>
+      </w:r>
+      <w:r>
+        <w:rPr>
+          <w:lang w:val="es-ES"/>
+        </w:rPr>
+        <w:t>Resultados Obtenidos:</w:t>
       </w:r>
       <w:bookmarkEnd w:id="15"/>
     </w:p>
     <w:p>
       <w:pPr>
+        <w:rPr>
+          <w:lang w:val="es-ES"/>
+        </w:rPr>
+      </w:pPr>
+    </w:p>
+    <w:p>
+      <w:pPr>
+        <w:pStyle w:val="Ttulo2"/>
+        <w:rPr>
+          <w:lang w:val="es-ES"/>
+        </w:rPr>
+      </w:pPr>
+      <w:r>
+        <w:rPr>
+          <w:lang w:val="es-ES"/>
+        </w:rPr>
+        <w:tab/>
+      </w:r>
+      <w:bookmarkStart w:id="16" w:name="_Toc30267010"/>
+      <w:r>
+        <w:rPr>
+          <w:lang w:val="es-ES"/>
+        </w:rPr>
+        <w:t xml:space="preserve">3.3. </w:t>
+      </w:r>
+      <w:r>
+        <w:rPr>
+          <w:lang w:val="es-ES"/>
+        </w:rPr>
+        <w:t>Conclusiones:</w:t>
+      </w:r>
+      <w:bookmarkEnd w:id="16"/>
+    </w:p>
+    <w:p>
+      <w:pPr>
         <w:tabs>
           <w:tab w:val="left" w:pos="1725"/>
         </w:tabs>
@@ -3023,7 +3681,7 @@
       </w:pPr>
     </w:p>
     <w:sectPr>
-      <w:footerReference w:type="default" r:id="rId18"/>
+      <w:footerReference w:type="default" r:id="rId19"/>
       <w:pgSz w:w="11906" w:h="16838"/>
       <w:pgMar w:top="1440" w:right="1080" w:bottom="1440" w:left="1080" w:header="708" w:footer="708" w:gutter="0"/>
       <w:pgNumType w:start="0"/>
@@ -3036,7 +3694,7 @@
 </file>
 
 <file path=word/endnotes.xml><?xml version="1.0" encoding="utf-8"?>
-<w:endnotes xmlns:ve="http://schemas.openxmlformats.org/markup-compatibility/2006" xmlns:o="urn:schemas-microsoft-com:office:office" xmlns:r="http://schemas.openxmlformats.org/officeDocument/2006/relationships" xmlns:m="http://schemas.openxmlformats.org/officeDocument/2006/math" xmlns:v="urn:schemas-microsoft-com:vml" xmlns:wp="http://schemas.openxmlformats.org/drawingml/2006/wordprocessingDrawing" xmlns:w10="urn:schemas-microsoft-com:office:word" xmlns:w="http://schemas.openxmlformats.org/wordprocessingml/2006/main" xmlns:wne="http://schemas.microsoft.com/office/word/2006/wordml">
+<w:endnotes xmlns:wpc="http://schemas.microsoft.com/office/word/2010/wordprocessingCanvas" xmlns:mc="http://schemas.openxmlformats.org/markup-compatibility/2006" xmlns:o="urn:schemas-microsoft-com:office:office" xmlns:r="http://schemas.openxmlformats.org/officeDocument/2006/relationships" xmlns:m="http://schemas.openxmlformats.org/officeDocument/2006/math" xmlns:v="urn:schemas-microsoft-com:vml" xmlns:wp14="http://schemas.microsoft.com/office/word/2010/wordprocessingDrawing" xmlns:wp="http://schemas.openxmlformats.org/drawingml/2006/wordprocessingDrawing" xmlns:w10="urn:schemas-microsoft-com:office:word" xmlns:w="http://schemas.openxmlformats.org/wordprocessingml/2006/main" xmlns:w14="http://schemas.microsoft.com/office/word/2010/wordml" xmlns:wpg="http://schemas.microsoft.com/office/word/2010/wordprocessingGroup" xmlns:wpi="http://schemas.microsoft.com/office/word/2010/wordprocessingInk" xmlns:wne="http://schemas.microsoft.com/office/word/2006/wordml" xmlns:wps="http://schemas.microsoft.com/office/word/2010/wordprocessingShape" mc:Ignorable="w14 wp14">
   <w:endnote w:type="separator" w:id="-1">
     <w:p>
       <w:pPr>
@@ -3061,7 +3719,7 @@
 </file>
 
 <file path=word/footer1.xml><?xml version="1.0" encoding="utf-8"?>
-<w:ftr xmlns:ve="http://schemas.openxmlformats.org/markup-compatibility/2006" xmlns:o="urn:schemas-microsoft-com:office:office" xmlns:r="http://schemas.openxmlformats.org/officeDocument/2006/relationships" xmlns:m="http://schemas.openxmlformats.org/officeDocument/2006/math" xmlns:v="urn:schemas-microsoft-com:vml" xmlns:wp="http://schemas.openxmlformats.org/drawingml/2006/wordprocessingDrawing" xmlns:w10="urn:schemas-microsoft-com:office:word" xmlns:w="http://schemas.openxmlformats.org/wordprocessingml/2006/main" xmlns:wne="http://schemas.microsoft.com/office/word/2006/wordml">
+<w:ftr xmlns:wpc="http://schemas.microsoft.com/office/word/2010/wordprocessingCanvas" xmlns:mc="http://schemas.openxmlformats.org/markup-compatibility/2006" xmlns:o="urn:schemas-microsoft-com:office:office" xmlns:r="http://schemas.openxmlformats.org/officeDocument/2006/relationships" xmlns:m="http://schemas.openxmlformats.org/officeDocument/2006/math" xmlns:v="urn:schemas-microsoft-com:vml" xmlns:wp14="http://schemas.microsoft.com/office/word/2010/wordprocessingDrawing" xmlns:wp="http://schemas.openxmlformats.org/drawingml/2006/wordprocessingDrawing" xmlns:w10="urn:schemas-microsoft-com:office:word" xmlns:w="http://schemas.openxmlformats.org/wordprocessingml/2006/main" xmlns:w14="http://schemas.microsoft.com/office/word/2010/wordml" xmlns:wpg="http://schemas.microsoft.com/office/word/2010/wordprocessingGroup" xmlns:wpi="http://schemas.microsoft.com/office/word/2010/wordprocessingInk" xmlns:wne="http://schemas.microsoft.com/office/word/2006/wordml" xmlns:wps="http://schemas.microsoft.com/office/word/2010/wordprocessingShape" mc:Ignorable="w14 wp14">
   <w:sdt>
     <w:sdtPr>
       <w:id w:val="-102271022"/>
@@ -3101,7 +3759,7 @@
             <w:noProof/>
             <w:lang w:val="es-ES"/>
           </w:rPr>
-          <w:t>1</w:t>
+          <w:t>5</w:t>
         </w:r>
         <w:r>
           <w:rPr>
@@ -3126,20 +3784,54 @@
       <w:t xml:space="preserve">Conjunto de datos: </w:t>
     </w:r>
     <w:hyperlink r:id="rId1" w:history="1">
+      <w:proofErr w:type="spellStart"/>
       <w:r>
         <w:rPr>
           <w:rStyle w:val="Hipervnculo"/>
           <w:lang w:val="es-ES"/>
         </w:rPr>
-        <w:t>The Complete Pokemon Dataset</w:t>
-      </w:r>
+        <w:t>The</w:t>
+      </w:r>
+      <w:proofErr w:type="spellEnd"/>
+      <w:r>
+        <w:rPr>
+          <w:rStyle w:val="Hipervnculo"/>
+          <w:lang w:val="es-ES"/>
+        </w:rPr>
+        <w:t xml:space="preserve"> Complete </w:t>
+      </w:r>
+      <w:proofErr w:type="spellStart"/>
+      <w:r>
+        <w:rPr>
+          <w:rStyle w:val="Hipervnculo"/>
+          <w:lang w:val="es-ES"/>
+        </w:rPr>
+        <w:t>Pokemon</w:t>
+      </w:r>
+      <w:proofErr w:type="spellEnd"/>
+      <w:r>
+        <w:rPr>
+          <w:rStyle w:val="Hipervnculo"/>
+          <w:lang w:val="es-ES"/>
+        </w:rPr>
+        <w:t xml:space="preserve"> </w:t>
+      </w:r>
+      <w:proofErr w:type="spellStart"/>
+      <w:r>
+        <w:rPr>
+          <w:rStyle w:val="Hipervnculo"/>
+          <w:lang w:val="es-ES"/>
+        </w:rPr>
+        <w:t>Dataset</w:t>
+      </w:r>
+      <w:proofErr w:type="spellEnd"/>
     </w:hyperlink>
   </w:p>
 </w:ftr>
 </file>
 
 <file path=word/footnotes.xml><?xml version="1.0" encoding="utf-8"?>
-<w:footnotes xmlns:ve="http://schemas.openxmlformats.org/markup-compatibility/2006" xmlns:o="urn:schemas-microsoft-com:office:office" xmlns:r="http://schemas.openxmlformats.org/officeDocument/2006/relationships" xmlns:m="http://schemas.openxmlformats.org/officeDocument/2006/math" xmlns:v="urn:schemas-microsoft-com:vml" xmlns:wp="http://schemas.openxmlformats.org/drawingml/2006/wordprocessingDrawing" xmlns:w10="urn:schemas-microsoft-com:office:word" xmlns:w="http://schemas.openxmlformats.org/wordprocessingml/2006/main" xmlns:wne="http://schemas.microsoft.com/office/word/2006/wordml">
+<w:footnotes xmlns:wpc="http://schemas.microsoft.com/office/word/2010/wordprocessingCanvas" xmlns:mc="http://schemas.openxmlformats.org/markup-compatibility/2006" xmlns:o="urn:schemas-microsoft-com:office:office" xmlns:r="http://schemas.openxmlformats.org/officeDocument/2006/relationships" xmlns:m="http://schemas.openxmlformats.org/officeDocument/2006/math" xmlns:v="urn:schemas-microsoft-com:vml" xmlns:wp14="http://schemas.microsoft.com/office/word/2010/wordprocessingDrawing" xmlns:wp="http://schemas.openxmlformats.org/drawingml/2006/wordprocessingDrawing" xmlns:w10="urn:schemas-microsoft-com:office:word" xmlns:w="http://schemas.openxmlformats.org/wordprocessingml/2006/main" xmlns:w14="http://schemas.microsoft.com/office/word/2010/wordml" xmlns:wpg="http://schemas.microsoft.com/office/word/2010/wordprocessingGroup" xmlns:wpi="http://schemas.microsoft.com/office/word/2010/wordprocessingInk" xmlns:wne="http://schemas.microsoft.com/office/word/2006/wordml" xmlns:wps="http://schemas.microsoft.com/office/word/2010/wordprocessingShape" mc:Ignorable="w14 wp14">
   <w:footnote w:type="separator" w:id="-1">
     <w:p>
       <w:pPr>
@@ -3164,7 +3856,7 @@
 </file>
 
 <file path=word/numbering.xml><?xml version="1.0" encoding="utf-8"?>
-<w:numbering xmlns:ve="http://schemas.openxmlformats.org/markup-compatibility/2006" xmlns:o="urn:schemas-microsoft-com:office:office" xmlns:r="http://schemas.openxmlformats.org/officeDocument/2006/relationships" xmlns:m="http://schemas.openxmlformats.org/officeDocument/2006/math" xmlns:v="urn:schemas-microsoft-com:vml" xmlns:wp="http://schemas.openxmlformats.org/drawingml/2006/wordprocessingDrawing" xmlns:w10="urn:schemas-microsoft-com:office:word" xmlns:w="http://schemas.openxmlformats.org/wordprocessingml/2006/main" xmlns:wne="http://schemas.microsoft.com/office/word/2006/wordml">
+<w:numbering xmlns:wpc="http://schemas.microsoft.com/office/word/2010/wordprocessingCanvas" xmlns:mc="http://schemas.openxmlformats.org/markup-compatibility/2006" xmlns:o="urn:schemas-microsoft-com:office:office" xmlns:r="http://schemas.openxmlformats.org/officeDocument/2006/relationships" xmlns:m="http://schemas.openxmlformats.org/officeDocument/2006/math" xmlns:v="urn:schemas-microsoft-com:vml" xmlns:wp14="http://schemas.microsoft.com/office/word/2010/wordprocessingDrawing" xmlns:wp="http://schemas.openxmlformats.org/drawingml/2006/wordprocessingDrawing" xmlns:w10="urn:schemas-microsoft-com:office:word" xmlns:w="http://schemas.openxmlformats.org/wordprocessingml/2006/main" xmlns:w14="http://schemas.microsoft.com/office/word/2010/wordml" xmlns:wpg="http://schemas.microsoft.com/office/word/2010/wordprocessingGroup" xmlns:wpi="http://schemas.microsoft.com/office/word/2010/wordprocessingInk" xmlns:wne="http://schemas.microsoft.com/office/word/2006/wordml" xmlns:wps="http://schemas.microsoft.com/office/word/2010/wordprocessingShape" mc:Ignorable="w14 wp14">
   <w:abstractNum w:abstractNumId="0">
     <w:nsid w:val="10716030"/>
     <w:multiLevelType w:val="hybridMultilevel"/>
@@ -3514,7 +4206,7 @@
 </file>
 
 <file path=word/styles.xml><?xml version="1.0" encoding="utf-8"?>
-<w:styles xmlns:r="http://schemas.openxmlformats.org/officeDocument/2006/relationships" xmlns:w="http://schemas.openxmlformats.org/wordprocessingml/2006/main">
+<w:styles xmlns:mc="http://schemas.openxmlformats.org/markup-compatibility/2006" xmlns:r="http://schemas.openxmlformats.org/officeDocument/2006/relationships" xmlns:w="http://schemas.openxmlformats.org/wordprocessingml/2006/main" xmlns:w14="http://schemas.microsoft.com/office/word/2010/wordml" mc:Ignorable="w14">
   <w:docDefaults>
     <w:rPrDefault>
       <w:rPr>
@@ -3735,7 +4427,7 @@
     <w:uiPriority w:val="9"/>
     <w:unhideWhenUsed/>
     <w:qFormat/>
-    <w:rsid w:val="008B0760"/>
+    <w:rsid w:val="00600C87"/>
     <w:pPr>
       <w:keepNext/>
       <w:keepLines/>
@@ -3744,7 +4436,7 @@
     </w:pPr>
     <w:rPr>
       <w:rFonts w:asciiTheme="majorHAnsi" w:eastAsiaTheme="majorEastAsia" w:hAnsiTheme="majorHAnsi" w:cstheme="majorBidi"/>
-      <w:color w:val="1F3763" w:themeColor="accent1" w:themeShade="7F"/>
+      <w:color w:val="auto"/>
       <w:szCs w:val="24"/>
     </w:rPr>
   </w:style>
@@ -3759,7 +4451,6 @@
     <w:uiPriority w:val="99"/>
     <w:semiHidden/>
     <w:unhideWhenUsed/>
-    <w:qFormat/>
     <w:tblPr>
       <w:tblInd w:w="0" w:type="dxa"/>
       <w:tblCellMar>
@@ -4167,10 +4858,9 @@
     <w:basedOn w:val="Fuentedeprrafopredeter"/>
     <w:link w:val="Ttulo3"/>
     <w:uiPriority w:val="9"/>
-    <w:rsid w:val="008B0760"/>
+    <w:rsid w:val="00600C87"/>
     <w:rPr>
       <w:rFonts w:asciiTheme="majorHAnsi" w:eastAsiaTheme="majorEastAsia" w:hAnsiTheme="majorHAnsi" w:cstheme="majorBidi"/>
-      <w:color w:val="1F3763" w:themeColor="accent1" w:themeShade="7F"/>
       <w:sz w:val="24"/>
       <w:szCs w:val="24"/>
     </w:rPr>
@@ -4228,7 +4918,6 @@
       <w:spacing w:after="0" w:line="240" w:lineRule="auto"/>
     </w:pPr>
     <w:tblPr>
-      <w:tblInd w:w="0" w:type="dxa"/>
       <w:tblBorders>
         <w:top w:val="single" w:sz="4" w:space="0" w:color="auto"/>
         <w:left w:val="single" w:sz="4" w:space="0" w:color="auto"/>
@@ -4237,6 +4926,184 @@
         <w:insideH w:val="single" w:sz="4" w:space="0" w:color="auto"/>
         <w:insideV w:val="single" w:sz="4" w:space="0" w:color="auto"/>
       </w:tblBorders>
+    </w:tblPr>
+  </w:style>
+</w:styles>
+</file>
+
+<file path=word/stylesWithEffects.xml><?xml version="1.0" encoding="utf-8"?>
+<w:styles xmlns:wpc="http://schemas.microsoft.com/office/word/2010/wordprocessingCanvas" xmlns:mc="http://schemas.openxmlformats.org/markup-compatibility/2006" xmlns:o="urn:schemas-microsoft-com:office:office" xmlns:r="http://schemas.openxmlformats.org/officeDocument/2006/relationships" xmlns:m="http://schemas.openxmlformats.org/officeDocument/2006/math" xmlns:v="urn:schemas-microsoft-com:vml" xmlns:wp14="http://schemas.microsoft.com/office/word/2010/wordprocessingDrawing" xmlns:wp="http://schemas.openxmlformats.org/drawingml/2006/wordprocessingDrawing" xmlns:w10="urn:schemas-microsoft-com:office:word" xmlns:w="http://schemas.openxmlformats.org/wordprocessingml/2006/main" xmlns:w14="http://schemas.microsoft.com/office/word/2010/wordml" xmlns:wpg="http://schemas.microsoft.com/office/word/2010/wordprocessingGroup" xmlns:wpi="http://schemas.microsoft.com/office/word/2010/wordprocessingInk" xmlns:wne="http://schemas.microsoft.com/office/word/2006/wordml" xmlns:wps="http://schemas.microsoft.com/office/word/2010/wordprocessingShape" mc:Ignorable="w14 wp14">
+  <w:docDefaults>
+    <w:rPrDefault>
+      <w:rPr>
+        <w:rFonts w:asciiTheme="minorHAnsi" w:eastAsiaTheme="minorEastAsia" w:hAnsiTheme="minorHAnsi" w:cstheme="minorBidi"/>
+        <w:sz w:val="22"/>
+        <w:szCs w:val="22"/>
+        <w:lang w:val="es-ES" w:eastAsia="es-ES" w:bidi="ar-SA"/>
+      </w:rPr>
+    </w:rPrDefault>
+    <w:pPrDefault>
+      <w:pPr>
+        <w:spacing w:after="200" w:line="276" w:lineRule="auto"/>
+      </w:pPr>
+    </w:pPrDefault>
+  </w:docDefaults>
+  <w:latentStyles w:defLockedState="0" w:defUIPriority="99" w:defSemiHidden="1" w:defUnhideWhenUsed="1" w:defQFormat="0" w:count="267">
+    <w:lsdException w:name="Normal" w:semiHidden="0" w:uiPriority="0" w:unhideWhenUsed="0" w:qFormat="1"/>
+    <w:lsdException w:name="heading 1" w:semiHidden="0" w:uiPriority="9" w:unhideWhenUsed="0" w:qFormat="1"/>
+    <w:lsdException w:name="heading 2" w:uiPriority="9" w:qFormat="1"/>
+    <w:lsdException w:name="heading 3" w:uiPriority="9" w:qFormat="1"/>
+    <w:lsdException w:name="heading 4" w:uiPriority="9" w:qFormat="1"/>
+    <w:lsdException w:name="heading 5" w:uiPriority="9" w:qFormat="1"/>
+    <w:lsdException w:name="heading 6" w:uiPriority="9" w:qFormat="1"/>
+    <w:lsdException w:name="heading 7" w:uiPriority="9" w:qFormat="1"/>
+    <w:lsdException w:name="heading 8" w:uiPriority="9" w:qFormat="1"/>
+    <w:lsdException w:name="heading 9" w:uiPriority="9" w:qFormat="1"/>
+    <w:lsdException w:name="toc 1" w:uiPriority="39"/>
+    <w:lsdException w:name="toc 2" w:uiPriority="39"/>
+    <w:lsdException w:name="toc 3" w:uiPriority="39"/>
+    <w:lsdException w:name="toc 4" w:uiPriority="39"/>
+    <w:lsdException w:name="toc 5" w:uiPriority="39"/>
+    <w:lsdException w:name="toc 6" w:uiPriority="39"/>
+    <w:lsdException w:name="toc 7" w:uiPriority="39"/>
+    <w:lsdException w:name="toc 8" w:uiPriority="39"/>
+    <w:lsdException w:name="toc 9" w:uiPriority="39"/>
+    <w:lsdException w:name="caption" w:uiPriority="35" w:qFormat="1"/>
+    <w:lsdException w:name="Title" w:semiHidden="0" w:uiPriority="10" w:unhideWhenUsed="0" w:qFormat="1"/>
+    <w:lsdException w:name="Default Paragraph Font" w:uiPriority="1"/>
+    <w:lsdException w:name="Subtitle" w:semiHidden="0" w:uiPriority="11" w:unhideWhenUsed="0" w:qFormat="1"/>
+    <w:lsdException w:name="Strong" w:semiHidden="0" w:uiPriority="22" w:unhideWhenUsed="0" w:qFormat="1"/>
+    <w:lsdException w:name="Emphasis" w:semiHidden="0" w:uiPriority="20" w:unhideWhenUsed="0" w:qFormat="1"/>
+    <w:lsdException w:name="Table Grid" w:semiHidden="0" w:uiPriority="59" w:unhideWhenUsed="0"/>
+    <w:lsdException w:name="Placeholder Text" w:unhideWhenUsed="0"/>
+    <w:lsdException w:name="No Spacing" w:semiHidden="0" w:uiPriority="1" w:unhideWhenUsed="0" w:qFormat="1"/>
+    <w:lsdException w:name="Light Shading" w:semiHidden="0" w:uiPriority="60" w:unhideWhenUsed="0"/>
+    <w:lsdException w:name="Light List" w:semiHidden="0" w:uiPriority="61" w:unhideWhenUsed="0"/>
+    <w:lsdException w:name="Light Grid" w:semiHidden="0" w:uiPriority="62" w:unhideWhenUsed="0"/>
+    <w:lsdException w:name="Medium Shading 1" w:semiHidden="0" w:uiPriority="63" w:unhideWhenUsed="0"/>
+    <w:lsdException w:name="Medium Shading 2" w:semiHidden="0" w:uiPriority="64" w:unhideWhenUsed="0"/>
+    <w:lsdException w:name="Medium List 1" w:semiHidden="0" w:uiPriority="65" w:unhideWhenUsed="0"/>
+    <w:lsdException w:name="Medium List 2" w:semiHidden="0" w:uiPriority="66" w:unhideWhenUsed="0"/>
+    <w:lsdException w:name="Medium Grid 1" w:semiHidden="0" w:uiPriority="67" w:unhideWhenUsed="0"/>
+    <w:lsdException w:name="Medium Grid 2" w:semiHidden="0" w:uiPriority="68" w:unhideWhenUsed="0"/>
+    <w:lsdException w:name="Medium Grid 3" w:semiHidden="0" w:uiPriority="69" w:unhideWhenUsed="0"/>
+    <w:lsdException w:name="Dark List" w:semiHidden="0" w:uiPriority="70" w:unhideWhenUsed="0"/>
+    <w:lsdException w:name="Colorful Shading" w:semiHidden="0" w:uiPriority="71" w:unhideWhenUsed="0"/>
+    <w:lsdException w:name="Colorful List" w:semiHidden="0" w:uiPriority="72" w:unhideWhenUsed="0"/>
+    <w:lsdException w:name="Colorful Grid" w:semiHidden="0" w:uiPriority="73" w:unhideWhenUsed="0"/>
+    <w:lsdException w:name="Light Shading Accent 1" w:semiHidden="0" w:uiPriority="60" w:unhideWhenUsed="0"/>
+    <w:lsdException w:name="Light List Accent 1" w:semiHidden="0" w:uiPriority="61" w:unhideWhenUsed="0"/>
+    <w:lsdException w:name="Light Grid Accent 1" w:semiHidden="0" w:uiPriority="62" w:unhideWhenUsed="0"/>
+    <w:lsdException w:name="Medium Shading 1 Accent 1" w:semiHidden="0" w:uiPriority="63" w:unhideWhenUsed="0"/>
+    <w:lsdException w:name="Medium Shading 2 Accent 1" w:semiHidden="0" w:uiPriority="64" w:unhideWhenUsed="0"/>
+    <w:lsdException w:name="Medium List 1 Accent 1" w:semiHidden="0" w:uiPriority="65" w:unhideWhenUsed="0"/>
+    <w:lsdException w:name="Revision" w:unhideWhenUsed="0"/>
+    <w:lsdException w:name="List Paragraph" w:semiHidden="0" w:uiPriority="34" w:unhideWhenUsed="0" w:qFormat="1"/>
+    <w:lsdException w:name="Quote" w:semiHidden="0" w:uiPriority="29" w:unhideWhenUsed="0" w:qFormat="1"/>
+    <w:lsdException w:name="Intense Quote" w:semiHidden="0" w:uiPriority="30" w:unhideWhenUsed="0" w:qFormat="1"/>
+    <w:lsdException w:name="Medium List 2 Accent 1" w:semiHidden="0" w:uiPriority="66" w:unhideWhenUsed="0"/>
+    <w:lsdException w:name="Medium Grid 1 Accent 1" w:semiHidden="0" w:uiPriority="67" w:unhideWhenUsed="0"/>
+    <w:lsdException w:name="Medium Grid 2 Accent 1" w:semiHidden="0" w:uiPriority="68" w:unhideWhenUsed="0"/>
+    <w:lsdException w:name="Medium Grid 3 Accent 1" w:semiHidden="0" w:uiPriority="69" w:unhideWhenUsed="0"/>
+    <w:lsdException w:name="Dark List Accent 1" w:semiHidden="0" w:uiPriority="70" w:unhideWhenUsed="0"/>
+    <w:lsdException w:name="Colorful Shading Accent 1" w:semiHidden="0" w:uiPriority="71" w:unhideWhenUsed="0"/>
+    <w:lsdException w:name="Colorful List Accent 1" w:semiHidden="0" w:uiPriority="72" w:unhideWhenUsed="0"/>
+    <w:lsdException w:name="Colorful Grid Accent 1" w:semiHidden="0" w:uiPriority="73" w:unhideWhenUsed="0"/>
+    <w:lsdException w:name="Light Shading Accent 2" w:semiHidden="0" w:uiPriority="60" w:unhideWhenUsed="0"/>
+    <w:lsdException w:name="Light List Accent 2" w:semiHidden="0" w:uiPriority="61" w:unhideWhenUsed="0"/>
+    <w:lsdException w:name="Light Grid Accent 2" w:semiHidden="0" w:uiPriority="62" w:unhideWhenUsed="0"/>
+    <w:lsdException w:name="Medium Shading 1 Accent 2" w:semiHidden="0" w:uiPriority="63" w:unhideWhenUsed="0"/>
+    <w:lsdException w:name="Medium Shading 2 Accent 2" w:semiHidden="0" w:uiPriority="64" w:unhideWhenUsed="0"/>
+    <w:lsdException w:name="Medium List 1 Accent 2" w:semiHidden="0" w:uiPriority="65" w:unhideWhenUsed="0"/>
+    <w:lsdException w:name="Medium List 2 Accent 2" w:semiHidden="0" w:uiPriority="66" w:unhideWhenUsed="0"/>
+    <w:lsdException w:name="Medium Grid 1 Accent 2" w:semiHidden="0" w:uiPriority="67" w:unhideWhenUsed="0"/>
+    <w:lsdException w:name="Medium Grid 2 Accent 2" w:semiHidden="0" w:uiPriority="68" w:unhideWhenUsed="0"/>
+    <w:lsdException w:name="Medium Grid 3 Accent 2" w:semiHidden="0" w:uiPriority="69" w:unhideWhenUsed="0"/>
+    <w:lsdException w:name="Dark List Accent 2" w:semiHidden="0" w:uiPriority="70" w:unhideWhenUsed="0"/>
+    <w:lsdException w:name="Colorful Shading Accent 2" w:semiHidden="0" w:uiPriority="71" w:unhideWhenUsed="0"/>
+    <w:lsdException w:name="Colorful List Accent 2" w:semiHidden="0" w:uiPriority="72" w:unhideWhenUsed="0"/>
+    <w:lsdException w:name="Colorful Grid Accent 2" w:semiHidden="0" w:uiPriority="73" w:unhideWhenUsed="0"/>
+    <w:lsdException w:name="Light Shading Accent 3" w:semiHidden="0" w:uiPriority="60" w:unhideWhenUsed="0"/>
+    <w:lsdException w:name="Light List Accent 3" w:semiHidden="0" w:uiPriority="61" w:unhideWhenUsed="0"/>
+    <w:lsdException w:name="Light Grid Accent 3" w:semiHidden="0" w:uiPriority="62" w:unhideWhenUsed="0"/>
+    <w:lsdException w:name="Medium Shading 1 Accent 3" w:semiHidden="0" w:uiPriority="63" w:unhideWhenUsed="0"/>
+    <w:lsdException w:name="Medium Shading 2 Accent 3" w:semiHidden="0" w:uiPriority="64" w:unhideWhenUsed="0"/>
+    <w:lsdException w:name="Medium List 1 Accent 3" w:semiHidden="0" w:uiPriority="65" w:unhideWhenUsed="0"/>
+    <w:lsdException w:name="Medium List 2 Accent 3" w:semiHidden="0" w:uiPriority="66" w:unhideWhenUsed="0"/>
+    <w:lsdException w:name="Medium Grid 1 Accent 3" w:semiHidden="0" w:uiPriority="67" w:unhideWhenUsed="0"/>
+    <w:lsdException w:name="Medium Grid 2 Accent 3" w:semiHidden="0" w:uiPriority="68" w:unhideWhenUsed="0"/>
+    <w:lsdException w:name="Medium Grid 3 Accent 3" w:semiHidden="0" w:uiPriority="69" w:unhideWhenUsed="0"/>
+    <w:lsdException w:name="Dark List Accent 3" w:semiHidden="0" w:uiPriority="70" w:unhideWhenUsed="0"/>
+    <w:lsdException w:name="Colorful Shading Accent 3" w:semiHidden="0" w:uiPriority="71" w:unhideWhenUsed="0"/>
+    <w:lsdException w:name="Colorful List Accent 3" w:semiHidden="0" w:uiPriority="72" w:unhideWhenUsed="0"/>
+    <w:lsdException w:name="Colorful Grid Accent 3" w:semiHidden="0" w:uiPriority="73" w:unhideWhenUsed="0"/>
+    <w:lsdException w:name="Light Shading Accent 4" w:semiHidden="0" w:uiPriority="60" w:unhideWhenUsed="0"/>
+    <w:lsdException w:name="Light List Accent 4" w:semiHidden="0" w:uiPriority="61" w:unhideWhenUsed="0"/>
+    <w:lsdException w:name="Light Grid Accent 4" w:semiHidden="0" w:uiPriority="62" w:unhideWhenUsed="0"/>
+    <w:lsdException w:name="Medium Shading 1 Accent 4" w:semiHidden="0" w:uiPriority="63" w:unhideWhenUsed="0"/>
+    <w:lsdException w:name="Medium Shading 2 Accent 4" w:semiHidden="0" w:uiPriority="64" w:unhideWhenUsed="0"/>
+    <w:lsdException w:name="Medium List 1 Accent 4" w:semiHidden="0" w:uiPriority="65" w:unhideWhenUsed="0"/>
+    <w:lsdException w:name="Medium List 2 Accent 4" w:semiHidden="0" w:uiPriority="66" w:unhideWhenUsed="0"/>
+    <w:lsdException w:name="Medium Grid 1 Accent 4" w:semiHidden="0" w:uiPriority="67" w:unhideWhenUsed="0"/>
+    <w:lsdException w:name="Medium Grid 2 Accent 4" w:semiHidden="0" w:uiPriority="68" w:unhideWhenUsed="0"/>
+    <w:lsdException w:name="Medium Grid 3 Accent 4" w:semiHidden="0" w:uiPriority="69" w:unhideWhenUsed="0"/>
+    <w:lsdException w:name="Dark List Accent 4" w:semiHidden="0" w:uiPriority="70" w:unhideWhenUsed="0"/>
+    <w:lsdException w:name="Colorful Shading Accent 4" w:semiHidden="0" w:uiPriority="71" w:unhideWhenUsed="0"/>
+    <w:lsdException w:name="Colorful List Accent 4" w:semiHidden="0" w:uiPriority="72" w:unhideWhenUsed="0"/>
+    <w:lsdException w:name="Colorful Grid Accent 4" w:semiHidden="0" w:uiPriority="73" w:unhideWhenUsed="0"/>
+    <w:lsdException w:name="Light Shading Accent 5" w:semiHidden="0" w:uiPriority="60" w:unhideWhenUsed="0"/>
+    <w:lsdException w:name="Light List Accent 5" w:semiHidden="0" w:uiPriority="61" w:unhideWhenUsed="0"/>
+    <w:lsdException w:name="Light Grid Accent 5" w:semiHidden="0" w:uiPriority="62" w:unhideWhenUsed="0"/>
+    <w:lsdException w:name="Medium Shading 1 Accent 5" w:semiHidden="0" w:uiPriority="63" w:unhideWhenUsed="0"/>
+    <w:lsdException w:name="Medium Shading 2 Accent 5" w:semiHidden="0" w:uiPriority="64" w:unhideWhenUsed="0"/>
+    <w:lsdException w:name="Medium List 1 Accent 5" w:semiHidden="0" w:uiPriority="65" w:unhideWhenUsed="0"/>
+    <w:lsdException w:name="Medium List 2 Accent 5" w:semiHidden="0" w:uiPriority="66" w:unhideWhenUsed="0"/>
+    <w:lsdException w:name="Medium Grid 1 Accent 5" w:semiHidden="0" w:uiPriority="67" w:unhideWhenUsed="0"/>
+    <w:lsdException w:name="Medium Grid 2 Accent 5" w:semiHidden="0" w:uiPriority="68" w:unhideWhenUsed="0"/>
+    <w:lsdException w:name="Medium Grid 3 Accent 5" w:semiHidden="0" w:uiPriority="69" w:unhideWhenUsed="0"/>
+    <w:lsdException w:name="Dark List Accent 5" w:semiHidden="0" w:uiPriority="70" w:unhideWhenUsed="0"/>
+    <w:lsdException w:name="Colorful Shading Accent 5" w:semiHidden="0" w:uiPriority="71" w:unhideWhenUsed="0"/>
+    <w:lsdException w:name="Colorful List Accent 5" w:semiHidden="0" w:uiPriority="72" w:unhideWhenUsed="0"/>
+    <w:lsdException w:name="Colorful Grid Accent 5" w:semiHidden="0" w:uiPriority="73" w:unhideWhenUsed="0"/>
+    <w:lsdException w:name="Light Shading Accent 6" w:semiHidden="0" w:uiPriority="60" w:unhideWhenUsed="0"/>
+    <w:lsdException w:name="Light List Accent 6" w:semiHidden="0" w:uiPriority="61" w:unhideWhenUsed="0"/>
+    <w:lsdException w:name="Light Grid Accent 6" w:semiHidden="0" w:uiPriority="62" w:unhideWhenUsed="0"/>
+    <w:lsdException w:name="Medium Shading 1 Accent 6" w:semiHidden="0" w:uiPriority="63" w:unhideWhenUsed="0"/>
+    <w:lsdException w:name="Medium Shading 2 Accent 6" w:semiHidden="0" w:uiPriority="64" w:unhideWhenUsed="0"/>
+    <w:lsdException w:name="Medium List 1 Accent 6" w:semiHidden="0" w:uiPriority="65" w:unhideWhenUsed="0"/>
+    <w:lsdException w:name="Medium List 2 Accent 6" w:semiHidden="0" w:uiPriority="66" w:unhideWhenUsed="0"/>
+    <w:lsdException w:name="Medium Grid 1 Accent 6" w:semiHidden="0" w:uiPriority="67" w:unhideWhenUsed="0"/>
+    <w:lsdException w:name="Medium Grid 2 Accent 6" w:semiHidden="0" w:uiPriority="68" w:unhideWhenUsed="0"/>
+    <w:lsdException w:name="Medium Grid 3 Accent 6" w:semiHidden="0" w:uiPriority="69" w:unhideWhenUsed="0"/>
+    <w:lsdException w:name="Dark List Accent 6" w:semiHidden="0" w:uiPriority="70" w:unhideWhenUsed="0"/>
+    <w:lsdException w:name="Colorful Shading Accent 6" w:semiHidden="0" w:uiPriority="71" w:unhideWhenUsed="0"/>
+    <w:lsdException w:name="Colorful List Accent 6" w:semiHidden="0" w:uiPriority="72" w:unhideWhenUsed="0"/>
+    <w:lsdException w:name="Colorful Grid Accent 6" w:semiHidden="0" w:uiPriority="73" w:unhideWhenUsed="0"/>
+    <w:lsdException w:name="Subtle Emphasis" w:semiHidden="0" w:uiPriority="19" w:unhideWhenUsed="0" w:qFormat="1"/>
+    <w:lsdException w:name="Intense Emphasis" w:semiHidden="0" w:uiPriority="21" w:unhideWhenUsed="0" w:qFormat="1"/>
+    <w:lsdException w:name="Subtle Reference" w:semiHidden="0" w:uiPriority="31" w:unhideWhenUsed="0" w:qFormat="1"/>
+    <w:lsdException w:name="Intense Reference" w:semiHidden="0" w:uiPriority="32" w:unhideWhenUsed="0" w:qFormat="1"/>
+    <w:lsdException w:name="Book Title" w:semiHidden="0" w:uiPriority="33" w:unhideWhenUsed="0" w:qFormat="1"/>
+    <w:lsdException w:name="Bibliography" w:uiPriority="37"/>
+    <w:lsdException w:name="TOC Heading" w:uiPriority="39" w:qFormat="1"/>
+  </w:latentStyles>
+  <w:style w:type="paragraph" w:default="1" w:styleId="Normal">
+    <w:name w:val="Normal"/>
+    <w:qFormat/>
+  </w:style>
+  <w:style w:type="character" w:default="1" w:styleId="Fuentedeprrafopredeter">
+    <w:name w:val="Default Paragraph Font"/>
+    <w:uiPriority w:val="1"/>
+    <w:semiHidden/>
+    <w:unhideWhenUsed/>
+  </w:style>
+  <w:style w:type="table" w:default="1" w:styleId="Tablanormal">
+    <w:name w:val="Normal Table"/>
+    <w:uiPriority w:val="99"/>
+    <w:semiHidden/>
+    <w:unhideWhenUsed/>
+    <w:tblPr>
+      <w:tblInd w:w="0" w:type="dxa"/>
       <w:tblCellMar>
         <w:top w:w="0" w:type="dxa"/>
         <w:left w:w="108" w:type="dxa"/>
@@ -4244,6 +5111,12 @@
         <w:right w:w="108" w:type="dxa"/>
       </w:tblCellMar>
     </w:tblPr>
+  </w:style>
+  <w:style w:type="numbering" w:default="1" w:styleId="Sinlista">
+    <w:name w:val="No List"/>
+    <w:uiPriority w:val="99"/>
+    <w:semiHidden/>
+    <w:unhideWhenUsed/>
   </w:style>
 </w:styles>
 </file>
@@ -4537,7 +5410,7 @@
   <a:extraClrSchemeLst/>
   <a:extLst>
     <a:ext uri="{05A4C25C-085E-4340-85A3-A5531E510DB2}">
-      <thm15:themeFamily xmlns="" xmlns:thm15="http://schemas.microsoft.com/office/thememl/2012/main" name="Office Theme" id="{62F939B6-93AF-4DB8-9C6B-D6C7DFDC589F}" vid="{4A3C46E8-61CC-4603-A589-7422A47A8E4A}"/>
+      <thm15:themeFamily xmlns:thm15="http://schemas.microsoft.com/office/thememl/2012/main" xmlns="" name="Office Theme" id="{62F939B6-93AF-4DB8-9C6B-D6C7DFDC589F}" vid="{4A3C46E8-61CC-4603-A589-7422A47A8E4A}"/>
     </a:ext>
   </a:extLst>
 </a:theme>
@@ -4548,7 +5421,7 @@
 </file>
 
 <file path=customXml/itemProps1.xml><?xml version="1.0" encoding="utf-8"?>
-<ds:datastoreItem xmlns:ds="http://schemas.openxmlformats.org/officeDocument/2006/customXml" ds:itemID="{355E6C8A-E9CA-4174-A085-BB103FAD0D04}">
+<ds:datastoreItem xmlns:ds="http://schemas.openxmlformats.org/officeDocument/2006/customXml" ds:itemID="{1308FB68-488B-48C9-A13E-8942D1036842}">
   <ds:schemaRefs>
     <ds:schemaRef ds:uri="http://schemas.openxmlformats.org/officeDocument/2006/bibliography"/>
   </ds:schemaRefs>

</xml_diff>